<commit_message>
Definição dos Stakeholders / Necessidades
</commit_message>
<xml_diff>
--- a/requisitos/BM_Visao.docx
+++ b/requisitos/BM_Visao.docx
@@ -28,8 +28,6 @@
         </w:rPr>
         <w:t>Visão do Sistema</w:t>
       </w:r>
-      <w:bookmarkStart w:id="0" w:name="_GoBack"/>
-      <w:bookmarkEnd w:id="0"/>
     </w:p>
     <w:p>
       <w:pPr>
@@ -45,22 +43,22 @@
           <w:lang w:val="pt-BR"/>
         </w:rPr>
       </w:pPr>
-      <w:bookmarkStart w:id="1" w:name="_Toc456598586"/>
-      <w:bookmarkStart w:id="2" w:name="_Toc456600917"/>
-      <w:bookmarkStart w:id="3" w:name="_Toc512930904"/>
-      <w:bookmarkStart w:id="4" w:name="_Toc20715754"/>
-      <w:bookmarkStart w:id="5" w:name="_Toc436203377"/>
-      <w:bookmarkStart w:id="6" w:name="_Toc452813577"/>
+      <w:bookmarkStart w:id="0" w:name="_Toc456598586"/>
+      <w:bookmarkStart w:id="1" w:name="_Toc456600917"/>
+      <w:bookmarkStart w:id="2" w:name="_Toc512930904"/>
+      <w:bookmarkStart w:id="3" w:name="_Toc20715754"/>
+      <w:bookmarkStart w:id="4" w:name="_Toc436203377"/>
+      <w:bookmarkStart w:id="5" w:name="_Toc452813577"/>
       <w:r>
         <w:rPr>
           <w:lang w:val="pt-BR"/>
         </w:rPr>
         <w:t>Introdu</w:t>
       </w:r>
+      <w:bookmarkEnd w:id="0"/>
       <w:bookmarkEnd w:id="1"/>
       <w:bookmarkEnd w:id="2"/>
       <w:bookmarkEnd w:id="3"/>
-      <w:bookmarkEnd w:id="4"/>
       <w:r>
         <w:rPr>
           <w:lang w:val="pt-BR"/>
@@ -95,8 +93,8 @@
         </w:rPr>
         <w:t xml:space="preserve">, uma ferramenta </w:t>
       </w:r>
+      <w:bookmarkEnd w:id="4"/>
       <w:bookmarkEnd w:id="5"/>
-      <w:bookmarkEnd w:id="6"/>
       <w:r>
         <w:rPr>
           <w:lang w:val="pt-BR"/>
@@ -118,20 +116,20 @@
           <w:lang w:val="pt-BR"/>
         </w:rPr>
       </w:pPr>
-      <w:bookmarkStart w:id="7" w:name="_Toc436203379"/>
-      <w:bookmarkStart w:id="8" w:name="_Toc452813579"/>
-      <w:bookmarkStart w:id="9" w:name="_Toc512930907"/>
-      <w:bookmarkStart w:id="10" w:name="_Toc20715756"/>
+      <w:bookmarkStart w:id="6" w:name="_Toc436203379"/>
+      <w:bookmarkStart w:id="7" w:name="_Toc452813579"/>
+      <w:bookmarkStart w:id="8" w:name="_Toc512930907"/>
+      <w:bookmarkStart w:id="9" w:name="_Toc20715756"/>
       <w:r>
         <w:rPr>
           <w:lang w:val="pt-BR"/>
         </w:rPr>
         <w:t>Levantamento de Problemas</w:t>
       </w:r>
+      <w:bookmarkEnd w:id="6"/>
       <w:bookmarkEnd w:id="7"/>
       <w:bookmarkEnd w:id="8"/>
       <w:bookmarkEnd w:id="9"/>
-      <w:bookmarkEnd w:id="10"/>
     </w:p>
     <w:tbl>
       <w:tblPr>
@@ -362,12 +360,12 @@
           <w:lang w:val="pt-BR"/>
         </w:rPr>
       </w:pPr>
-      <w:bookmarkStart w:id="11" w:name="_Toc425054392"/>
-      <w:bookmarkStart w:id="12" w:name="_Toc422186485"/>
-      <w:bookmarkStart w:id="13" w:name="_Toc436203380"/>
-      <w:bookmarkStart w:id="14" w:name="_Toc452813580"/>
-      <w:bookmarkStart w:id="15" w:name="_Toc512930908"/>
-      <w:bookmarkStart w:id="16" w:name="_Toc20715757"/>
+      <w:bookmarkStart w:id="10" w:name="_Toc425054392"/>
+      <w:bookmarkStart w:id="11" w:name="_Toc422186485"/>
+      <w:bookmarkStart w:id="12" w:name="_Toc436203380"/>
+      <w:bookmarkStart w:id="13" w:name="_Toc452813580"/>
+      <w:bookmarkStart w:id="14" w:name="_Toc512930908"/>
+      <w:bookmarkStart w:id="15" w:name="_Toc20715757"/>
     </w:p>
     <w:p>
       <w:pPr>
@@ -629,12 +627,12 @@
         </w:rPr>
         <w:t>Levantamento do Posicionamento do Produto</w:t>
       </w:r>
+      <w:bookmarkEnd w:id="10"/>
       <w:bookmarkEnd w:id="11"/>
       <w:bookmarkEnd w:id="12"/>
       <w:bookmarkEnd w:id="13"/>
       <w:bookmarkEnd w:id="14"/>
       <w:bookmarkEnd w:id="15"/>
-      <w:bookmarkEnd w:id="16"/>
     </w:p>
     <w:tbl>
       <w:tblPr>
@@ -961,7 +959,7 @@
           <w:lang w:val="pt-BR"/>
         </w:rPr>
       </w:pPr>
-      <w:bookmarkStart w:id="17" w:name="_Toc436203381"/>
+      <w:bookmarkStart w:id="16" w:name="_Toc436203381"/>
     </w:p>
     <w:p>
       <w:pPr>
@@ -1002,14 +1000,9 @@
       <w:pPr>
         <w:pStyle w:val="Ttulo1"/>
       </w:pPr>
-      <w:proofErr w:type="spellStart"/>
       <w:r>
         <w:lastRenderedPageBreak/>
-        <w:t>Descrição</w:t>
-      </w:r>
-      <w:proofErr w:type="spellEnd"/>
-      <w:r>
-        <w:t xml:space="preserve"> dos Stakeholders</w:t>
+        <w:t>Descrição dos Stakeholders</w:t>
       </w:r>
     </w:p>
     <w:p>
@@ -1047,8 +1040,8 @@
         <w:tblLook w:val="00A0" w:firstRow="1" w:lastRow="0" w:firstColumn="1" w:lastColumn="0" w:noHBand="0" w:noVBand="0"/>
       </w:tblPr>
       <w:tblGrid>
-        <w:gridCol w:w="1890"/>
-        <w:gridCol w:w="2610"/>
+        <w:gridCol w:w="1974"/>
+        <w:gridCol w:w="2526"/>
         <w:gridCol w:w="3960"/>
       </w:tblGrid>
       <w:tr>
@@ -1057,7 +1050,7 @@
         </w:trPr>
         <w:tc>
           <w:tcPr>
-            <w:tcW w:w="1890" w:type="dxa"/>
+            <w:tcW w:w="1974" w:type="dxa"/>
           </w:tcPr>
           <w:p>
             <w:pPr>
@@ -1079,7 +1072,7 @@
         </w:tc>
         <w:tc>
           <w:tcPr>
-            <w:tcW w:w="2610" w:type="dxa"/>
+            <w:tcW w:w="2526" w:type="dxa"/>
           </w:tcPr>
           <w:p>
             <w:pPr>
@@ -1110,7 +1103,6 @@
                 <w:bCs/>
               </w:rPr>
             </w:pPr>
-            <w:proofErr w:type="spellStart"/>
             <w:r>
               <w:rPr>
                 <w:b/>
@@ -1118,34 +1110,41 @@
               </w:rPr>
               <w:t>Responsabilidades</w:t>
             </w:r>
-            <w:proofErr w:type="spellEnd"/>
           </w:p>
         </w:tc>
       </w:tr>
       <w:tr>
         <w:tc>
           <w:tcPr>
-            <w:tcW w:w="1890" w:type="dxa"/>
+            <w:tcW w:w="1974" w:type="dxa"/>
           </w:tcPr>
           <w:p>
             <w:pPr>
               <w:pStyle w:val="InfoBlue"/>
             </w:pPr>
             <w:r>
-              <w:t>Instituição contratante</w:t>
-            </w:r>
-          </w:p>
-        </w:tc>
-        <w:tc>
-          <w:tcPr>
-            <w:tcW w:w="2610" w:type="dxa"/>
+              <w:t>Faculdade Nova Roma</w:t>
+            </w:r>
+          </w:p>
+        </w:tc>
+        <w:tc>
+          <w:tcPr>
+            <w:tcW w:w="2526" w:type="dxa"/>
           </w:tcPr>
           <w:p>
             <w:pPr>
               <w:pStyle w:val="InfoBlue"/>
             </w:pPr>
             <w:r>
-              <w:t>Instituição de ensino que deseja implementar a solução.</w:t>
+              <w:t xml:space="preserve">Instituição de ensino </w:t>
+            </w:r>
+            <w:r>
+              <w:t>patrocinadora</w:t>
+            </w:r>
+            <w:bookmarkStart w:id="17" w:name="_GoBack"/>
+            <w:bookmarkEnd w:id="17"/>
+            <w:r>
+              <w:t>.</w:t>
             </w:r>
           </w:p>
         </w:tc>
@@ -1157,13 +1156,11 @@
             <w:pPr>
               <w:pStyle w:val="InfoBlue"/>
             </w:pPr>
-            <w:proofErr w:type="spellStart"/>
-            <w:r>
-              <w:t>Fornecer</w:t>
-            </w:r>
-            <w:proofErr w:type="spellEnd"/>
-            <w:r>
-              <w:t xml:space="preserve"> acesso ao banco de dados da faculdade, com informações sobre os livros disponíveis e alunos matriculados.</w:t>
+            <w:r>
+              <w:t xml:space="preserve">Fornece </w:t>
+            </w:r>
+            <w:r>
+              <w:t>acesso ao banco de dados da faculdade, com informações sobre os livros disponíveis e alunos matriculados.</w:t>
             </w:r>
           </w:p>
           <w:p>
@@ -1189,20 +1186,25 @@
       <w:tr>
         <w:tc>
           <w:tcPr>
-            <w:tcW w:w="1890" w:type="dxa"/>
+            <w:tcW w:w="1974" w:type="dxa"/>
           </w:tcPr>
           <w:p>
             <w:pPr>
               <w:pStyle w:val="InfoBlue"/>
             </w:pPr>
-            <w:r>
-              <w:t>Equipe de Projeto</w:t>
-            </w:r>
-          </w:p>
-        </w:tc>
-        <w:tc>
-          <w:tcPr>
-            <w:tcW w:w="2610" w:type="dxa"/>
+            <w:proofErr w:type="spellStart"/>
+            <w:r>
+              <w:t>Duany</w:t>
+            </w:r>
+            <w:proofErr w:type="spellEnd"/>
+            <w:r>
+              <w:t xml:space="preserve"> e Marcelo</w:t>
+            </w:r>
+          </w:p>
+        </w:tc>
+        <w:tc>
+          <w:tcPr>
+            <w:tcW w:w="2526" w:type="dxa"/>
           </w:tcPr>
           <w:p>
             <w:pPr>
@@ -1385,7 +1387,7 @@
       <w:bookmarkStart w:id="27" w:name="_Toc452813590"/>
       <w:bookmarkStart w:id="28" w:name="_Toc512930915"/>
       <w:bookmarkStart w:id="29" w:name="_Toc20715760"/>
-      <w:bookmarkEnd w:id="17"/>
+      <w:bookmarkEnd w:id="16"/>
       <w:r>
         <w:rPr>
           <w:lang w:val="pt-BR"/>
@@ -1564,7 +1566,13 @@
               <w:rPr>
                 <w:lang w:val="pt-BR"/>
               </w:rPr>
-              <w:t>Cadastro de usuários do sistema</w:t>
+              <w:t>Cadastrar</w:t>
+            </w:r>
+            <w:r>
+              <w:rPr>
+                <w:lang w:val="pt-BR"/>
+              </w:rPr>
+              <w:t xml:space="preserve"> usuários do sistema</w:t>
             </w:r>
           </w:p>
         </w:tc>
@@ -1646,7 +1654,19 @@
               <w:rPr>
                 <w:lang w:val="pt-BR"/>
               </w:rPr>
-              <w:t>Cadastro de livros</w:t>
+              <w:t>Cadast</w:t>
+            </w:r>
+            <w:r>
+              <w:rPr>
+                <w:lang w:val="pt-BR"/>
+              </w:rPr>
+              <w:t>rar</w:t>
+            </w:r>
+            <w:r>
+              <w:rPr>
+                <w:lang w:val="pt-BR"/>
+              </w:rPr>
+              <w:t xml:space="preserve"> livros</w:t>
             </w:r>
           </w:p>
         </w:tc>
@@ -1728,7 +1748,13 @@
               <w:rPr>
                 <w:lang w:val="pt-BR"/>
               </w:rPr>
-              <w:t>Cadastro de alunos</w:t>
+              <w:t xml:space="preserve">Cadastrar </w:t>
+            </w:r>
+            <w:r>
+              <w:rPr>
+                <w:lang w:val="pt-BR"/>
+              </w:rPr>
+              <w:t>alunos</w:t>
             </w:r>
           </w:p>
         </w:tc>
@@ -1810,7 +1836,19 @@
               <w:rPr>
                 <w:lang w:val="pt-BR"/>
               </w:rPr>
-              <w:t>Cadastro de categorias de livros</w:t>
+              <w:t>Cadastr</w:t>
+            </w:r>
+            <w:r>
+              <w:rPr>
+                <w:lang w:val="pt-BR"/>
+              </w:rPr>
+              <w:t xml:space="preserve">ar as </w:t>
+            </w:r>
+            <w:r>
+              <w:rPr>
+                <w:lang w:val="pt-BR"/>
+              </w:rPr>
+              <w:t>categorias de livros</w:t>
             </w:r>
           </w:p>
         </w:tc>
@@ -1870,7 +1908,7 @@
               <w:rPr>
                 <w:lang w:val="pt-BR"/>
               </w:rPr>
-              <w:t>E1</w:t>
+              <w:t>E2</w:t>
             </w:r>
           </w:p>
         </w:tc>
@@ -1892,7 +1930,19 @@
               <w:rPr>
                 <w:lang w:val="pt-BR"/>
               </w:rPr>
-              <w:t>Cadastro de cursos</w:t>
+              <w:t>Cadastr</w:t>
+            </w:r>
+            <w:r>
+              <w:rPr>
+                <w:lang w:val="pt-BR"/>
+              </w:rPr>
+              <w:t xml:space="preserve">ar os </w:t>
+            </w:r>
+            <w:r>
+              <w:rPr>
+                <w:lang w:val="pt-BR"/>
+              </w:rPr>
+              <w:t>cursos</w:t>
             </w:r>
           </w:p>
         </w:tc>
@@ -1952,7 +2002,7 @@
               <w:rPr>
                 <w:lang w:val="pt-BR"/>
               </w:rPr>
-              <w:t>E1</w:t>
+              <w:t>E2</w:t>
             </w:r>
           </w:p>
         </w:tc>
@@ -1974,7 +2024,13 @@
               <w:rPr>
                 <w:lang w:val="pt-BR"/>
               </w:rPr>
-              <w:t>Configuração do envio de notificações por e-mail.</w:t>
+              <w:t>Configurar o</w:t>
+            </w:r>
+            <w:r>
+              <w:rPr>
+                <w:lang w:val="pt-BR"/>
+              </w:rPr>
+              <w:t xml:space="preserve"> envio de notificações por e-mail.</w:t>
             </w:r>
           </w:p>
         </w:tc>
@@ -2034,7 +2090,7 @@
               <w:rPr>
                 <w:lang w:val="pt-BR"/>
               </w:rPr>
-              <w:t>E2</w:t>
+              <w:t>C1</w:t>
             </w:r>
           </w:p>
         </w:tc>
@@ -2056,7 +2112,19 @@
               <w:rPr>
                 <w:lang w:val="pt-BR"/>
               </w:rPr>
-              <w:t>Configuração do envio de notificações por SMS.</w:t>
+              <w:t>Configur</w:t>
+            </w:r>
+            <w:r>
+              <w:rPr>
+                <w:lang w:val="pt-BR"/>
+              </w:rPr>
+              <w:t xml:space="preserve">ar o </w:t>
+            </w:r>
+            <w:r>
+              <w:rPr>
+                <w:lang w:val="pt-BR"/>
+              </w:rPr>
+              <w:t>envio de notificações por SMS.</w:t>
             </w:r>
           </w:p>
         </w:tc>
@@ -2096,19 +2164,7 @@
               <w:rPr>
                 <w:lang w:val="pt-BR"/>
               </w:rPr>
-              <w:t>Enviar notificações para os usuários atrav</w:t>
-            </w:r>
-            <w:r>
-              <w:rPr>
-                <w:lang w:val="pt-BR"/>
-              </w:rPr>
-              <w:t>és do celular</w:t>
-            </w:r>
-            <w:r>
-              <w:rPr>
-                <w:lang w:val="pt-BR"/>
-              </w:rPr>
-              <w:t xml:space="preserve"> cadastrado do aluno.</w:t>
+              <w:t>Enviar notificações para os usuários através do celular cadastrado do aluno.</w:t>
             </w:r>
           </w:p>
         </w:tc>
@@ -2128,7 +2184,7 @@
               <w:rPr>
                 <w:lang w:val="pt-BR"/>
               </w:rPr>
-              <w:t>E2</w:t>
+              <w:t>C1</w:t>
             </w:r>
           </w:p>
         </w:tc>
@@ -2210,7 +2266,7 @@
               <w:rPr>
                 <w:lang w:val="pt-BR"/>
               </w:rPr>
-              <w:t>E3</w:t>
+              <w:t>C2</w:t>
             </w:r>
           </w:p>
         </w:tc>
@@ -2293,7 +2349,7 @@
               <w:rPr>
                 <w:lang w:val="pt-BR"/>
               </w:rPr>
-              <w:t>E3</w:t>
+              <w:t>C2</w:t>
             </w:r>
           </w:p>
         </w:tc>
@@ -2315,7 +2371,19 @@
               <w:rPr>
                 <w:lang w:val="pt-BR"/>
               </w:rPr>
-              <w:t>Reserva de livros.</w:t>
+              <w:t>Reserva</w:t>
+            </w:r>
+            <w:r>
+              <w:rPr>
+                <w:lang w:val="pt-BR"/>
+              </w:rPr>
+              <w:t>r os</w:t>
+            </w:r>
+            <w:r>
+              <w:rPr>
+                <w:lang w:val="pt-BR"/>
+              </w:rPr>
+              <w:t xml:space="preserve"> livros.</w:t>
             </w:r>
           </w:p>
         </w:tc>
@@ -2375,7 +2443,7 @@
               <w:rPr>
                 <w:lang w:val="pt-BR"/>
               </w:rPr>
-              <w:t>E3</w:t>
+              <w:t>C2</w:t>
             </w:r>
           </w:p>
         </w:tc>
@@ -2457,7 +2525,7 @@
               <w:rPr>
                 <w:lang w:val="pt-BR"/>
               </w:rPr>
-              <w:t>E3</w:t>
+              <w:t>C2</w:t>
             </w:r>
           </w:p>
         </w:tc>
@@ -2817,7 +2885,82 @@
               <w:rPr>
                 <w:lang w:val="pt-BR"/>
               </w:rPr>
-              <w:t>T1</w:t>
+              <w:t>T2</w:t>
+            </w:r>
+          </w:p>
+        </w:tc>
+      </w:tr>
+      <w:tr>
+        <w:tc>
+          <w:tcPr>
+            <w:tcW w:w="3652" w:type="dxa"/>
+          </w:tcPr>
+          <w:p>
+            <w:pPr>
+              <w:pStyle w:val="Corpodetexto"/>
+              <w:ind w:left="0"/>
+            </w:pPr>
+            <w:proofErr w:type="spellStart"/>
+            <w:r>
+              <w:t>Padrão</w:t>
+            </w:r>
+            <w:proofErr w:type="spellEnd"/>
+            <w:r>
+              <w:t xml:space="preserve"> de </w:t>
+            </w:r>
+            <w:proofErr w:type="spellStart"/>
+            <w:r>
+              <w:t>geração</w:t>
+            </w:r>
+            <w:proofErr w:type="spellEnd"/>
+            <w:r>
+              <w:t xml:space="preserve"> de </w:t>
+            </w:r>
+            <w:proofErr w:type="spellStart"/>
+            <w:r>
+              <w:t>relatórios</w:t>
+            </w:r>
+            <w:proofErr w:type="spellEnd"/>
+            <w:r>
+              <w:t xml:space="preserve"> </w:t>
+            </w:r>
+            <w:proofErr w:type="spellStart"/>
+            <w:r>
+              <w:t>em</w:t>
+            </w:r>
+            <w:proofErr w:type="spellEnd"/>
+            <w:r>
+              <w:t xml:space="preserve"> PDF</w:t>
+            </w:r>
+          </w:p>
+        </w:tc>
+        <w:tc>
+          <w:tcPr>
+            <w:tcW w:w="1418" w:type="dxa"/>
+          </w:tcPr>
+          <w:p>
+            <w:pPr>
+              <w:pStyle w:val="Corpodetexto"/>
+              <w:ind w:left="0"/>
+            </w:pPr>
+            <w:proofErr w:type="spellStart"/>
+            <w:r>
+              <w:t>Baixa</w:t>
+            </w:r>
+            <w:proofErr w:type="spellEnd"/>
+          </w:p>
+        </w:tc>
+        <w:tc>
+          <w:tcPr>
+            <w:tcW w:w="2835" w:type="dxa"/>
+          </w:tcPr>
+          <w:p>
+            <w:pPr>
+              <w:pStyle w:val="Corpodetexto"/>
+              <w:ind w:left="0"/>
+            </w:pPr>
+            <w:r>
+              <w:t>T2</w:t>
             </w:r>
           </w:p>
         </w:tc>
@@ -3011,7 +3154,7 @@
               <w:noProof/>
               <w:lang w:val="pt-BR"/>
             </w:rPr>
-            <w:t>1</w:t>
+            <w:t>3</w:t>
           </w:r>
           <w:r>
             <w:rPr>
@@ -5627,7 +5770,7 @@
 </file>
 
 <file path=customXml/itemProps1.xml><?xml version="1.0" encoding="utf-8"?>
-<ds:datastoreItem xmlns:ds="http://schemas.openxmlformats.org/officeDocument/2006/customXml" ds:itemID="{28C1CDB7-FE64-49A1-85E2-654BBAD513E6}">
+<ds:datastoreItem xmlns:ds="http://schemas.openxmlformats.org/officeDocument/2006/customXml" ds:itemID="{ACF626A6-AE63-428D-A616-EAD3E50ABE62}">
   <ds:schemaRefs>
     <ds:schemaRef ds:uri="http://schemas.openxmlformats.org/officeDocument/2006/bibliography"/>
   </ds:schemaRefs>

</xml_diff>

<commit_message>
Novos Casos de Uso
</commit_message>
<xml_diff>
--- a/requisitos/BM_Visao.docx
+++ b/requisitos/BM_Visao.docx
@@ -1,6 +1,6 @@
 
 <file path=word/document.xml><?xml version="1.0" encoding="utf-8"?>
-<w:document xmlns:ve="http://schemas.openxmlformats.org/markup-compatibility/2006" xmlns:o="urn:schemas-microsoft-com:office:office" xmlns:r="http://schemas.openxmlformats.org/officeDocument/2006/relationships" xmlns:m="http://schemas.openxmlformats.org/officeDocument/2006/math" xmlns:v="urn:schemas-microsoft-com:vml" xmlns:wp="http://schemas.openxmlformats.org/drawingml/2006/wordprocessingDrawing" xmlns:w10="urn:schemas-microsoft-com:office:word" xmlns:w="http://schemas.openxmlformats.org/wordprocessingml/2006/main" xmlns:wne="http://schemas.microsoft.com/office/word/2006/wordml">
+<w:document xmlns:wpc="http://schemas.microsoft.com/office/word/2010/wordprocessingCanvas" xmlns:mc="http://schemas.openxmlformats.org/markup-compatibility/2006" xmlns:o="urn:schemas-microsoft-com:office:office" xmlns:r="http://schemas.openxmlformats.org/officeDocument/2006/relationships" xmlns:m="http://schemas.openxmlformats.org/officeDocument/2006/math" xmlns:v="urn:schemas-microsoft-com:vml" xmlns:wp14="http://schemas.microsoft.com/office/word/2010/wordprocessingDrawing" xmlns:wp="http://schemas.openxmlformats.org/drawingml/2006/wordprocessingDrawing" xmlns:w10="urn:schemas-microsoft-com:office:word" xmlns:w="http://schemas.openxmlformats.org/wordprocessingml/2006/main" xmlns:w14="http://schemas.microsoft.com/office/word/2010/wordml" xmlns:w15="http://schemas.microsoft.com/office/word/2012/wordml" xmlns:wpg="http://schemas.microsoft.com/office/word/2010/wordprocessingGroup" xmlns:wpi="http://schemas.microsoft.com/office/word/2010/wordprocessingInk" xmlns:wne="http://schemas.microsoft.com/office/word/2006/wordml" xmlns:wps="http://schemas.microsoft.com/office/word/2010/wordprocessingShape" mc:Ignorable="w14 w15 wp14">
   <w:body>
     <w:p>
       <w:pPr>
@@ -138,7 +138,7 @@
         <w:tblW w:w="0" w:type="auto"/>
         <w:tblInd w:w="828" w:type="dxa"/>
         <w:tblLayout w:type="fixed"/>
-        <w:tblLook w:val="0000"/>
+        <w:tblLook w:val="0000" w:firstRow="0" w:lastRow="0" w:firstColumn="0" w:lastColumn="0" w:noHBand="0" w:noVBand="0"/>
       </w:tblPr>
       <w:tblGrid>
         <w:gridCol w:w="2970"/>
@@ -362,7 +362,7 @@
         <w:tblW w:w="0" w:type="auto"/>
         <w:tblInd w:w="828" w:type="dxa"/>
         <w:tblLayout w:type="fixed"/>
-        <w:tblLook w:val="0000"/>
+        <w:tblLook w:val="0000" w:firstRow="0" w:lastRow="0" w:firstColumn="0" w:lastColumn="0" w:noHBand="0" w:noVBand="0"/>
       </w:tblPr>
       <w:tblGrid>
         <w:gridCol w:w="2970"/>
@@ -590,7 +590,7 @@
         <w:tblW w:w="0" w:type="auto"/>
         <w:tblInd w:w="828" w:type="dxa"/>
         <w:tblLayout w:type="fixed"/>
-        <w:tblLook w:val="0000"/>
+        <w:tblLook w:val="0000" w:firstRow="0" w:lastRow="0" w:firstColumn="0" w:lastColumn="0" w:noHBand="0" w:noVBand="0"/>
       </w:tblPr>
       <w:tblGrid>
         <w:gridCol w:w="2970"/>
@@ -723,12 +723,7 @@
               <w:pStyle w:val="InfoBlue"/>
             </w:pPr>
             <w:r>
-              <w:t>Falta de recursos didáticos para o</w:t>
-            </w:r>
-            <w:bookmarkStart w:id="16" w:name="_GoBack"/>
-            <w:bookmarkEnd w:id="16"/>
-            <w:r>
-              <w:t xml:space="preserve"> desempenho acadêmico do aluno.</w:t>
+              <w:t>Falta de recursos didáticos para o desempenho acadêmico do aluno.</w:t>
             </w:r>
           </w:p>
         </w:tc>
@@ -827,7 +822,7 @@
         <w:tblW w:w="0" w:type="auto"/>
         <w:tblInd w:w="828" w:type="dxa"/>
         <w:tblLayout w:type="fixed"/>
-        <w:tblLook w:val="0000"/>
+        <w:tblLook w:val="0000" w:firstRow="0" w:lastRow="0" w:firstColumn="0" w:lastColumn="0" w:noHBand="0" w:noVBand="0"/>
       </w:tblPr>
       <w:tblGrid>
         <w:gridCol w:w="2970"/>
@@ -1057,7 +1052,7 @@
         <w:tblW w:w="0" w:type="auto"/>
         <w:tblInd w:w="828" w:type="dxa"/>
         <w:tblLayout w:type="fixed"/>
-        <w:tblLook w:val="0000"/>
+        <w:tblLook w:val="0000" w:firstRow="0" w:lastRow="0" w:firstColumn="0" w:lastColumn="0" w:noHBand="0" w:noVBand="0"/>
       </w:tblPr>
       <w:tblGrid>
         <w:gridCol w:w="2790"/>
@@ -1381,7 +1376,7 @@
           <w:lang w:val="pt-BR"/>
         </w:rPr>
       </w:pPr>
-      <w:bookmarkStart w:id="17" w:name="_Toc436203381"/>
+      <w:bookmarkStart w:id="16" w:name="_Toc436203381"/>
     </w:p>
     <w:p>
       <w:pPr>
@@ -1458,7 +1453,7 @@
           <w:insideV w:val="single" w:sz="6" w:space="0" w:color="000000"/>
         </w:tblBorders>
         <w:tblLayout w:type="fixed"/>
-        <w:tblLook w:val="00A0"/>
+        <w:tblLook w:val="00A0" w:firstRow="1" w:lastRow="0" w:firstColumn="1" w:lastColumn="0" w:noHBand="0" w:noVBand="0"/>
       </w:tblPr>
       <w:tblGrid>
         <w:gridCol w:w="1974"/>
@@ -1714,17 +1709,18 @@
       <w:pPr>
         <w:pStyle w:val="Ttulo2"/>
       </w:pPr>
-      <w:bookmarkStart w:id="18" w:name="_Toc425054386"/>
-      <w:bookmarkStart w:id="19" w:name="_Toc342757864"/>
-      <w:bookmarkStart w:id="20" w:name="_Toc346297773"/>
-      <w:bookmarkStart w:id="21" w:name="_Toc422186479"/>
-      <w:bookmarkStart w:id="22" w:name="_Toc436203384"/>
-      <w:bookmarkStart w:id="23" w:name="_Toc452813585"/>
-      <w:bookmarkStart w:id="24" w:name="_Toc512930912"/>
-      <w:bookmarkStart w:id="25" w:name="_Toc20715759"/>
+      <w:bookmarkStart w:id="17" w:name="_Toc425054386"/>
+      <w:bookmarkStart w:id="18" w:name="_Toc342757864"/>
+      <w:bookmarkStart w:id="19" w:name="_Toc346297773"/>
+      <w:bookmarkStart w:id="20" w:name="_Toc422186479"/>
+      <w:bookmarkStart w:id="21" w:name="_Toc436203384"/>
+      <w:bookmarkStart w:id="22" w:name="_Toc452813585"/>
+      <w:bookmarkStart w:id="23" w:name="_Toc512930912"/>
+      <w:bookmarkStart w:id="24" w:name="_Toc20715759"/>
       <w:r>
         <w:t>Ambiente do Usuário</w:t>
       </w:r>
+      <w:bookmarkEnd w:id="17"/>
       <w:bookmarkEnd w:id="18"/>
       <w:bookmarkEnd w:id="19"/>
       <w:bookmarkEnd w:id="20"/>
@@ -1732,7 +1728,6 @@
       <w:bookmarkEnd w:id="22"/>
       <w:bookmarkEnd w:id="23"/>
       <w:bookmarkEnd w:id="24"/>
-      <w:bookmarkEnd w:id="25"/>
     </w:p>
     <w:p>
       <w:pPr>
@@ -1774,21 +1769,21 @@
           <w:lang w:val="pt-BR"/>
         </w:rPr>
       </w:pPr>
-      <w:bookmarkStart w:id="26" w:name="_Toc436203387"/>
-      <w:bookmarkStart w:id="27" w:name="_Toc452813590"/>
-      <w:bookmarkStart w:id="28" w:name="_Toc512930915"/>
-      <w:bookmarkStart w:id="29" w:name="_Toc20715760"/>
-      <w:bookmarkEnd w:id="17"/>
+      <w:bookmarkStart w:id="25" w:name="_Toc436203387"/>
+      <w:bookmarkStart w:id="26" w:name="_Toc452813590"/>
+      <w:bookmarkStart w:id="27" w:name="_Toc512930915"/>
+      <w:bookmarkStart w:id="28" w:name="_Toc20715760"/>
+      <w:bookmarkEnd w:id="16"/>
       <w:r>
         <w:rPr>
           <w:lang w:val="pt-BR"/>
         </w:rPr>
         <w:t>Visão Geral do Produto</w:t>
       </w:r>
+      <w:bookmarkEnd w:id="25"/>
       <w:bookmarkEnd w:id="26"/>
       <w:bookmarkEnd w:id="27"/>
       <w:bookmarkEnd w:id="28"/>
-      <w:bookmarkEnd w:id="29"/>
     </w:p>
     <w:p>
       <w:pPr>
@@ -1804,18 +1799,18 @@
           <w:lang w:val="pt-BR"/>
         </w:rPr>
       </w:pPr>
-      <w:bookmarkStart w:id="30" w:name="_Toc452813588"/>
-      <w:bookmarkStart w:id="31" w:name="_Toc512930913"/>
-      <w:bookmarkStart w:id="32" w:name="_Toc20715763"/>
+      <w:bookmarkStart w:id="29" w:name="_Toc452813588"/>
+      <w:bookmarkStart w:id="30" w:name="_Toc512930913"/>
+      <w:bookmarkStart w:id="31" w:name="_Toc20715763"/>
       <w:r>
         <w:rPr>
           <w:lang w:val="pt-BR"/>
         </w:rPr>
         <w:t>Necessidades e Características</w:t>
       </w:r>
+      <w:bookmarkEnd w:id="29"/>
       <w:bookmarkEnd w:id="30"/>
       <w:bookmarkEnd w:id="31"/>
-      <w:bookmarkEnd w:id="32"/>
     </w:p>
     <w:p>
       <w:pPr>
@@ -1834,7 +1829,7 @@
           <w:insideV w:val="single" w:sz="6" w:space="0" w:color="000000"/>
         </w:tblBorders>
         <w:tblLayout w:type="fixed"/>
-        <w:tblLook w:val="00A0"/>
+        <w:tblLook w:val="00A0" w:firstRow="1" w:lastRow="0" w:firstColumn="1" w:lastColumn="0" w:noHBand="0" w:noVBand="0"/>
       </w:tblPr>
       <w:tblGrid>
         <w:gridCol w:w="2802"/>
@@ -1963,6 +1958,12 @@
               </w:rPr>
               <w:t xml:space="preserve"> usuários do sistema</w:t>
             </w:r>
+            <w:r>
+              <w:rPr>
+                <w:lang w:val="pt-BR"/>
+              </w:rPr>
+              <w:t>.</w:t>
+            </w:r>
           </w:p>
         </w:tc>
         <w:tc>
@@ -2051,6 +2052,12 @@
               </w:rPr>
               <w:t>alunos</w:t>
             </w:r>
+            <w:r>
+              <w:rPr>
+                <w:lang w:val="pt-BR"/>
+              </w:rPr>
+              <w:t>.</w:t>
+            </w:r>
           </w:p>
         </w:tc>
         <w:tc>
@@ -2142,21 +2149,18 @@
               <w:pStyle w:val="Corpodetexto"/>
               <w:ind w:left="0"/>
               <w:rPr>
-                <w:lang w:val="pt-BR"/>
-              </w:rPr>
-            </w:pPr>
-            <w:r>
-              <w:rPr>
-                <w:lang w:val="pt-BR"/>
-              </w:rPr>
-              <w:t>Configurar o</w:t>
-            </w:r>
-            <w:r>
-              <w:rPr>
-                <w:lang w:val="pt-BR"/>
-              </w:rPr>
-              <w:t xml:space="preserve"> envio de notificações por e-mail.</w:t>
-            </w:r>
+                <w:u w:val="single"/>
+                <w:lang w:val="pt-BR"/>
+              </w:rPr>
+            </w:pPr>
+            <w:r>
+              <w:rPr>
+                <w:lang w:val="pt-BR"/>
+              </w:rPr>
+              <w:t>Programar notificação.</w:t>
+            </w:r>
+            <w:bookmarkStart w:id="32" w:name="_GoBack"/>
+            <w:bookmarkEnd w:id="32"/>
           </w:p>
         </w:tc>
         <w:tc>
@@ -2622,7 +2626,7 @@
           <w:insideV w:val="single" w:sz="6" w:space="0" w:color="000000"/>
         </w:tblBorders>
         <w:tblLayout w:type="fixed"/>
-        <w:tblLook w:val="00A0"/>
+        <w:tblLook w:val="00A0" w:firstRow="1" w:lastRow="0" w:firstColumn="1" w:lastColumn="0" w:noHBand="0" w:noVBand="0"/>
       </w:tblPr>
       <w:tblGrid>
         <w:gridCol w:w="3652"/>
@@ -3001,8 +3005,8 @@
 </file>
 
 <file path=word/endnotes.xml><?xml version="1.0" encoding="utf-8"?>
-<w:endnotes xmlns:ve="http://schemas.openxmlformats.org/markup-compatibility/2006" xmlns:o="urn:schemas-microsoft-com:office:office" xmlns:r="http://schemas.openxmlformats.org/officeDocument/2006/relationships" xmlns:m="http://schemas.openxmlformats.org/officeDocument/2006/math" xmlns:v="urn:schemas-microsoft-com:vml" xmlns:wp="http://schemas.openxmlformats.org/drawingml/2006/wordprocessingDrawing" xmlns:w10="urn:schemas-microsoft-com:office:word" xmlns:w="http://schemas.openxmlformats.org/wordprocessingml/2006/main" xmlns:wne="http://schemas.microsoft.com/office/word/2006/wordml">
-  <w:endnote w:type="separator" w:id="0">
+<w:endnotes xmlns:wpc="http://schemas.microsoft.com/office/word/2010/wordprocessingCanvas" xmlns:mc="http://schemas.openxmlformats.org/markup-compatibility/2006" xmlns:o="urn:schemas-microsoft-com:office:office" xmlns:r="http://schemas.openxmlformats.org/officeDocument/2006/relationships" xmlns:m="http://schemas.openxmlformats.org/officeDocument/2006/math" xmlns:v="urn:schemas-microsoft-com:vml" xmlns:wp14="http://schemas.microsoft.com/office/word/2010/wordprocessingDrawing" xmlns:wp="http://schemas.openxmlformats.org/drawingml/2006/wordprocessingDrawing" xmlns:w10="urn:schemas-microsoft-com:office:word" xmlns:w="http://schemas.openxmlformats.org/wordprocessingml/2006/main" xmlns:w14="http://schemas.microsoft.com/office/word/2010/wordml" xmlns:w15="http://schemas.microsoft.com/office/word/2012/wordml" xmlns:wpg="http://schemas.microsoft.com/office/word/2010/wordprocessingGroup" xmlns:wpi="http://schemas.microsoft.com/office/word/2010/wordprocessingInk" xmlns:wne="http://schemas.microsoft.com/office/word/2006/wordml" xmlns:wps="http://schemas.microsoft.com/office/word/2010/wordprocessingShape" mc:Ignorable="w14 w15 wp14">
+  <w:endnote w:type="separator" w:id="-1">
     <w:p>
       <w:pPr>
         <w:spacing w:line="240" w:lineRule="auto"/>
@@ -3012,7 +3016,7 @@
       </w:r>
     </w:p>
   </w:endnote>
-  <w:endnote w:type="continuationSeparator" w:id="1">
+  <w:endnote w:type="continuationSeparator" w:id="0">
     <w:p>
       <w:pPr>
         <w:spacing w:line="240" w:lineRule="auto"/>
@@ -3026,7 +3030,7 @@
 </file>
 
 <file path=word/footer1.xml><?xml version="1.0" encoding="utf-8"?>
-<w:ftr xmlns:ve="http://schemas.openxmlformats.org/markup-compatibility/2006" xmlns:o="urn:schemas-microsoft-com:office:office" xmlns:r="http://schemas.openxmlformats.org/officeDocument/2006/relationships" xmlns:m="http://schemas.openxmlformats.org/officeDocument/2006/math" xmlns:v="urn:schemas-microsoft-com:vml" xmlns:wp="http://schemas.openxmlformats.org/drawingml/2006/wordprocessingDrawing" xmlns:w10="urn:schemas-microsoft-com:office:word" xmlns:w="http://schemas.openxmlformats.org/wordprocessingml/2006/main" xmlns:wne="http://schemas.microsoft.com/office/word/2006/wordml">
+<w:ftr xmlns:wpc="http://schemas.microsoft.com/office/word/2010/wordprocessingCanvas" xmlns:mc="http://schemas.openxmlformats.org/markup-compatibility/2006" xmlns:o="urn:schemas-microsoft-com:office:office" xmlns:r="http://schemas.openxmlformats.org/officeDocument/2006/relationships" xmlns:m="http://schemas.openxmlformats.org/officeDocument/2006/math" xmlns:v="urn:schemas-microsoft-com:vml" xmlns:wp14="http://schemas.microsoft.com/office/word/2010/wordprocessingDrawing" xmlns:wp="http://schemas.openxmlformats.org/drawingml/2006/wordprocessingDrawing" xmlns:w10="urn:schemas-microsoft-com:office:word" xmlns:w="http://schemas.openxmlformats.org/wordprocessingml/2006/main" xmlns:w14="http://schemas.microsoft.com/office/word/2010/wordml" xmlns:w15="http://schemas.microsoft.com/office/word/2012/wordml" xmlns:wpg="http://schemas.microsoft.com/office/word/2010/wordprocessingGroup" xmlns:wpi="http://schemas.microsoft.com/office/word/2010/wordprocessingInk" xmlns:wne="http://schemas.microsoft.com/office/word/2006/wordml" xmlns:wps="http://schemas.microsoft.com/office/word/2010/wordprocessingShape" mc:Ignorable="w14 w15 wp14">
   <w:p>
     <w:pPr>
       <w:pStyle w:val="Rodap"/>
@@ -3036,7 +3040,7 @@
 </file>
 
 <file path=word/footer2.xml><?xml version="1.0" encoding="utf-8"?>
-<w:ftr xmlns:ve="http://schemas.openxmlformats.org/markup-compatibility/2006" xmlns:o="urn:schemas-microsoft-com:office:office" xmlns:r="http://schemas.openxmlformats.org/officeDocument/2006/relationships" xmlns:m="http://schemas.openxmlformats.org/officeDocument/2006/math" xmlns:v="urn:schemas-microsoft-com:vml" xmlns:wp="http://schemas.openxmlformats.org/drawingml/2006/wordprocessingDrawing" xmlns:w10="urn:schemas-microsoft-com:office:word" xmlns:w="http://schemas.openxmlformats.org/wordprocessingml/2006/main" xmlns:wne="http://schemas.microsoft.com/office/word/2006/wordml">
+<w:ftr xmlns:wpc="http://schemas.microsoft.com/office/word/2010/wordprocessingCanvas" xmlns:mc="http://schemas.openxmlformats.org/markup-compatibility/2006" xmlns:o="urn:schemas-microsoft-com:office:office" xmlns:r="http://schemas.openxmlformats.org/officeDocument/2006/relationships" xmlns:m="http://schemas.openxmlformats.org/officeDocument/2006/math" xmlns:v="urn:schemas-microsoft-com:vml" xmlns:wp14="http://schemas.microsoft.com/office/word/2010/wordprocessingDrawing" xmlns:wp="http://schemas.openxmlformats.org/drawingml/2006/wordprocessingDrawing" xmlns:w10="urn:schemas-microsoft-com:office:word" xmlns:w="http://schemas.openxmlformats.org/wordprocessingml/2006/main" xmlns:w14="http://schemas.microsoft.com/office/word/2010/wordml" xmlns:w15="http://schemas.microsoft.com/office/word/2012/wordml" xmlns:wpg="http://schemas.microsoft.com/office/word/2010/wordprocessingGroup" xmlns:wpi="http://schemas.microsoft.com/office/word/2010/wordprocessingInk" xmlns:wne="http://schemas.microsoft.com/office/word/2006/wordml" xmlns:wps="http://schemas.microsoft.com/office/word/2010/wordprocessingShape" mc:Ignorable="w14 w15 wp14">
   <w:tbl>
     <w:tblPr>
       <w:tblW w:w="0" w:type="auto"/>
@@ -3049,7 +3053,7 @@
         <w:insideV w:val="single" w:sz="6" w:space="0" w:color="auto"/>
       </w:tblBorders>
       <w:tblLayout w:type="fixed"/>
-      <w:tblLook w:val="0000"/>
+      <w:tblLook w:val="0000" w:firstRow="0" w:lastRow="0" w:firstColumn="0" w:lastColumn="0" w:noHBand="0" w:noVBand="0"/>
     </w:tblPr>
     <w:tblGrid>
       <w:gridCol w:w="3162"/>
@@ -3176,7 +3180,7 @@
               <w:noProof/>
               <w:lang w:val="pt-BR"/>
             </w:rPr>
-            <w:t>2</w:t>
+            <w:t>3</w:t>
           </w:r>
           <w:r>
             <w:rPr>
@@ -3200,7 +3204,7 @@
 </file>
 
 <file path=word/footer3.xml><?xml version="1.0" encoding="utf-8"?>
-<w:ftr xmlns:ve="http://schemas.openxmlformats.org/markup-compatibility/2006" xmlns:o="urn:schemas-microsoft-com:office:office" xmlns:r="http://schemas.openxmlformats.org/officeDocument/2006/relationships" xmlns:m="http://schemas.openxmlformats.org/officeDocument/2006/math" xmlns:v="urn:schemas-microsoft-com:vml" xmlns:wp="http://schemas.openxmlformats.org/drawingml/2006/wordprocessingDrawing" xmlns:w10="urn:schemas-microsoft-com:office:word" xmlns:w="http://schemas.openxmlformats.org/wordprocessingml/2006/main" xmlns:wne="http://schemas.microsoft.com/office/word/2006/wordml">
+<w:ftr xmlns:wpc="http://schemas.microsoft.com/office/word/2010/wordprocessingCanvas" xmlns:mc="http://schemas.openxmlformats.org/markup-compatibility/2006" xmlns:o="urn:schemas-microsoft-com:office:office" xmlns:r="http://schemas.openxmlformats.org/officeDocument/2006/relationships" xmlns:m="http://schemas.openxmlformats.org/officeDocument/2006/math" xmlns:v="urn:schemas-microsoft-com:vml" xmlns:wp14="http://schemas.microsoft.com/office/word/2010/wordprocessingDrawing" xmlns:wp="http://schemas.openxmlformats.org/drawingml/2006/wordprocessingDrawing" xmlns:w10="urn:schemas-microsoft-com:office:word" xmlns:w="http://schemas.openxmlformats.org/wordprocessingml/2006/main" xmlns:w14="http://schemas.microsoft.com/office/word/2010/wordml" xmlns:w15="http://schemas.microsoft.com/office/word/2012/wordml" xmlns:wpg="http://schemas.microsoft.com/office/word/2010/wordprocessingGroup" xmlns:wpi="http://schemas.microsoft.com/office/word/2010/wordprocessingInk" xmlns:wne="http://schemas.microsoft.com/office/word/2006/wordml" xmlns:wps="http://schemas.microsoft.com/office/word/2010/wordprocessingShape" mc:Ignorable="w14 w15 wp14">
   <w:p>
     <w:pPr>
       <w:pStyle w:val="Rodap"/>
@@ -3210,8 +3214,8 @@
 </file>
 
 <file path=word/footnotes.xml><?xml version="1.0" encoding="utf-8"?>
-<w:footnotes xmlns:ve="http://schemas.openxmlformats.org/markup-compatibility/2006" xmlns:o="urn:schemas-microsoft-com:office:office" xmlns:r="http://schemas.openxmlformats.org/officeDocument/2006/relationships" xmlns:m="http://schemas.openxmlformats.org/officeDocument/2006/math" xmlns:v="urn:schemas-microsoft-com:vml" xmlns:wp="http://schemas.openxmlformats.org/drawingml/2006/wordprocessingDrawing" xmlns:w10="urn:schemas-microsoft-com:office:word" xmlns:w="http://schemas.openxmlformats.org/wordprocessingml/2006/main" xmlns:wne="http://schemas.microsoft.com/office/word/2006/wordml">
-  <w:footnote w:type="separator" w:id="0">
+<w:footnotes xmlns:wpc="http://schemas.microsoft.com/office/word/2010/wordprocessingCanvas" xmlns:mc="http://schemas.openxmlformats.org/markup-compatibility/2006" xmlns:o="urn:schemas-microsoft-com:office:office" xmlns:r="http://schemas.openxmlformats.org/officeDocument/2006/relationships" xmlns:m="http://schemas.openxmlformats.org/officeDocument/2006/math" xmlns:v="urn:schemas-microsoft-com:vml" xmlns:wp14="http://schemas.microsoft.com/office/word/2010/wordprocessingDrawing" xmlns:wp="http://schemas.openxmlformats.org/drawingml/2006/wordprocessingDrawing" xmlns:w10="urn:schemas-microsoft-com:office:word" xmlns:w="http://schemas.openxmlformats.org/wordprocessingml/2006/main" xmlns:w14="http://schemas.microsoft.com/office/word/2010/wordml" xmlns:w15="http://schemas.microsoft.com/office/word/2012/wordml" xmlns:wpg="http://schemas.microsoft.com/office/word/2010/wordprocessingGroup" xmlns:wpi="http://schemas.microsoft.com/office/word/2010/wordprocessingInk" xmlns:wne="http://schemas.microsoft.com/office/word/2006/wordml" xmlns:wps="http://schemas.microsoft.com/office/word/2010/wordprocessingShape" mc:Ignorable="w14 w15 wp14">
+  <w:footnote w:type="separator" w:id="-1">
     <w:p>
       <w:pPr>
         <w:spacing w:line="240" w:lineRule="auto"/>
@@ -3221,7 +3225,7 @@
       </w:r>
     </w:p>
   </w:footnote>
-  <w:footnote w:type="continuationSeparator" w:id="1">
+  <w:footnote w:type="continuationSeparator" w:id="0">
     <w:p>
       <w:pPr>
         <w:spacing w:line="240" w:lineRule="auto"/>
@@ -3235,7 +3239,7 @@
 </file>
 
 <file path=word/header1.xml><?xml version="1.0" encoding="utf-8"?>
-<w:hdr xmlns:ve="http://schemas.openxmlformats.org/markup-compatibility/2006" xmlns:o="urn:schemas-microsoft-com:office:office" xmlns:r="http://schemas.openxmlformats.org/officeDocument/2006/relationships" xmlns:m="http://schemas.openxmlformats.org/officeDocument/2006/math" xmlns:v="urn:schemas-microsoft-com:vml" xmlns:wp="http://schemas.openxmlformats.org/drawingml/2006/wordprocessingDrawing" xmlns:w10="urn:schemas-microsoft-com:office:word" xmlns:w="http://schemas.openxmlformats.org/wordprocessingml/2006/main" xmlns:wne="http://schemas.microsoft.com/office/word/2006/wordml">
+<w:hdr xmlns:wpc="http://schemas.microsoft.com/office/word/2010/wordprocessingCanvas" xmlns:mc="http://schemas.openxmlformats.org/markup-compatibility/2006" xmlns:o="urn:schemas-microsoft-com:office:office" xmlns:r="http://schemas.openxmlformats.org/officeDocument/2006/relationships" xmlns:m="http://schemas.openxmlformats.org/officeDocument/2006/math" xmlns:v="urn:schemas-microsoft-com:vml" xmlns:wp14="http://schemas.microsoft.com/office/word/2010/wordprocessingDrawing" xmlns:wp="http://schemas.openxmlformats.org/drawingml/2006/wordprocessingDrawing" xmlns:w10="urn:schemas-microsoft-com:office:word" xmlns:w="http://schemas.openxmlformats.org/wordprocessingml/2006/main" xmlns:w14="http://schemas.microsoft.com/office/word/2010/wordml" xmlns:w15="http://schemas.microsoft.com/office/word/2012/wordml" xmlns:wpg="http://schemas.microsoft.com/office/word/2010/wordprocessingGroup" xmlns:wpi="http://schemas.microsoft.com/office/word/2010/wordprocessingInk" xmlns:wne="http://schemas.microsoft.com/office/word/2006/wordml" xmlns:wps="http://schemas.microsoft.com/office/word/2010/wordprocessingShape" mc:Ignorable="w14 w15 wp14">
   <w:p>
     <w:pPr>
       <w:pStyle w:val="Cabealho"/>
@@ -3245,7 +3249,7 @@
 </file>
 
 <file path=word/header2.xml><?xml version="1.0" encoding="utf-8"?>
-<w:hdr xmlns:ve="http://schemas.openxmlformats.org/markup-compatibility/2006" xmlns:o="urn:schemas-microsoft-com:office:office" xmlns:r="http://schemas.openxmlformats.org/officeDocument/2006/relationships" xmlns:m="http://schemas.openxmlformats.org/officeDocument/2006/math" xmlns:v="urn:schemas-microsoft-com:vml" xmlns:wp="http://schemas.openxmlformats.org/drawingml/2006/wordprocessingDrawing" xmlns:w10="urn:schemas-microsoft-com:office:word" xmlns:w="http://schemas.openxmlformats.org/wordprocessingml/2006/main" xmlns:wne="http://schemas.microsoft.com/office/word/2006/wordml">
+<w:hdr xmlns:wpc="http://schemas.microsoft.com/office/word/2010/wordprocessingCanvas" xmlns:mc="http://schemas.openxmlformats.org/markup-compatibility/2006" xmlns:o="urn:schemas-microsoft-com:office:office" xmlns:r="http://schemas.openxmlformats.org/officeDocument/2006/relationships" xmlns:m="http://schemas.openxmlformats.org/officeDocument/2006/math" xmlns:v="urn:schemas-microsoft-com:vml" xmlns:wp14="http://schemas.microsoft.com/office/word/2010/wordprocessingDrawing" xmlns:wp="http://schemas.openxmlformats.org/drawingml/2006/wordprocessingDrawing" xmlns:w10="urn:schemas-microsoft-com:office:word" xmlns:w="http://schemas.openxmlformats.org/wordprocessingml/2006/main" xmlns:w14="http://schemas.microsoft.com/office/word/2010/wordml" xmlns:w15="http://schemas.microsoft.com/office/word/2012/wordml" xmlns:wpg="http://schemas.microsoft.com/office/word/2010/wordprocessingGroup" xmlns:wpi="http://schemas.microsoft.com/office/word/2010/wordprocessingInk" xmlns:wne="http://schemas.microsoft.com/office/word/2006/wordml" xmlns:wps="http://schemas.microsoft.com/office/word/2010/wordprocessingShape" mc:Ignorable="w14 w15 wp14">
   <w:tbl>
     <w:tblPr>
       <w:tblW w:w="0" w:type="auto"/>
@@ -3258,7 +3262,7 @@
         <w:insideV w:val="single" w:sz="6" w:space="0" w:color="auto"/>
       </w:tblBorders>
       <w:tblLayout w:type="fixed"/>
-      <w:tblLook w:val="0000"/>
+      <w:tblLook w:val="0000" w:firstRow="0" w:lastRow="0" w:firstColumn="0" w:lastColumn="0" w:noHBand="0" w:noVBand="0"/>
     </w:tblPr>
     <w:tblGrid>
       <w:gridCol w:w="6379"/>
@@ -3370,7 +3374,7 @@
 </file>
 
 <file path=word/header3.xml><?xml version="1.0" encoding="utf-8"?>
-<w:hdr xmlns:ve="http://schemas.openxmlformats.org/markup-compatibility/2006" xmlns:o="urn:schemas-microsoft-com:office:office" xmlns:r="http://schemas.openxmlformats.org/officeDocument/2006/relationships" xmlns:m="http://schemas.openxmlformats.org/officeDocument/2006/math" xmlns:v="urn:schemas-microsoft-com:vml" xmlns:wp="http://schemas.openxmlformats.org/drawingml/2006/wordprocessingDrawing" xmlns:w10="urn:schemas-microsoft-com:office:word" xmlns:w="http://schemas.openxmlformats.org/wordprocessingml/2006/main" xmlns:wne="http://schemas.microsoft.com/office/word/2006/wordml">
+<w:hdr xmlns:wpc="http://schemas.microsoft.com/office/word/2010/wordprocessingCanvas" xmlns:mc="http://schemas.openxmlformats.org/markup-compatibility/2006" xmlns:o="urn:schemas-microsoft-com:office:office" xmlns:r="http://schemas.openxmlformats.org/officeDocument/2006/relationships" xmlns:m="http://schemas.openxmlformats.org/officeDocument/2006/math" xmlns:v="urn:schemas-microsoft-com:vml" xmlns:wp14="http://schemas.microsoft.com/office/word/2010/wordprocessingDrawing" xmlns:wp="http://schemas.openxmlformats.org/drawingml/2006/wordprocessingDrawing" xmlns:w10="urn:schemas-microsoft-com:office:word" xmlns:w="http://schemas.openxmlformats.org/wordprocessingml/2006/main" xmlns:w14="http://schemas.microsoft.com/office/word/2010/wordml" xmlns:w15="http://schemas.microsoft.com/office/word/2012/wordml" xmlns:wpg="http://schemas.microsoft.com/office/word/2010/wordprocessingGroup" xmlns:wpi="http://schemas.microsoft.com/office/word/2010/wordprocessingInk" xmlns:wne="http://schemas.microsoft.com/office/word/2006/wordml" xmlns:wps="http://schemas.microsoft.com/office/word/2010/wordprocessingShape" mc:Ignorable="w14 w15 wp14">
   <w:p>
     <w:pPr>
       <w:pStyle w:val="Cabealho"/>
@@ -3380,7 +3384,7 @@
 </file>
 
 <file path=word/numbering.xml><?xml version="1.0" encoding="utf-8"?>
-<w:numbering xmlns:ve="http://schemas.openxmlformats.org/markup-compatibility/2006" xmlns:o="urn:schemas-microsoft-com:office:office" xmlns:r="http://schemas.openxmlformats.org/officeDocument/2006/relationships" xmlns:m="http://schemas.openxmlformats.org/officeDocument/2006/math" xmlns:v="urn:schemas-microsoft-com:vml" xmlns:wp="http://schemas.openxmlformats.org/drawingml/2006/wordprocessingDrawing" xmlns:w10="urn:schemas-microsoft-com:office:word" xmlns:w="http://schemas.openxmlformats.org/wordprocessingml/2006/main" xmlns:wne="http://schemas.microsoft.com/office/word/2006/wordml">
+<w:numbering xmlns:wpc="http://schemas.microsoft.com/office/word/2010/wordprocessingCanvas" xmlns:mc="http://schemas.openxmlformats.org/markup-compatibility/2006" xmlns:o="urn:schemas-microsoft-com:office:office" xmlns:r="http://schemas.openxmlformats.org/officeDocument/2006/relationships" xmlns:m="http://schemas.openxmlformats.org/officeDocument/2006/math" xmlns:v="urn:schemas-microsoft-com:vml" xmlns:wp14="http://schemas.microsoft.com/office/word/2010/wordprocessingDrawing" xmlns:wp="http://schemas.openxmlformats.org/drawingml/2006/wordprocessingDrawing" xmlns:w10="urn:schemas-microsoft-com:office:word" xmlns:w="http://schemas.openxmlformats.org/wordprocessingml/2006/main" xmlns:w14="http://schemas.microsoft.com/office/word/2010/wordml" xmlns:w15="http://schemas.microsoft.com/office/word/2012/wordml" xmlns:wpg="http://schemas.microsoft.com/office/word/2010/wordprocessingGroup" xmlns:wpi="http://schemas.microsoft.com/office/word/2010/wordprocessingInk" xmlns:wne="http://schemas.microsoft.com/office/word/2006/wordml" xmlns:wps="http://schemas.microsoft.com/office/word/2010/wordprocessingShape" mc:Ignorable="w14 w15 wp14">
   <w:abstractNum w:abstractNumId="0">
     <w:nsid w:val="FFFFFFFB"/>
     <w:multiLevelType w:val="multilevel"/>
@@ -4464,7 +4468,7 @@
 </file>
 
 <file path=word/styles.xml><?xml version="1.0" encoding="utf-8"?>
-<w:styles xmlns:r="http://schemas.openxmlformats.org/officeDocument/2006/relationships" xmlns:w="http://schemas.openxmlformats.org/wordprocessingml/2006/main">
+<w:styles xmlns:mc="http://schemas.openxmlformats.org/markup-compatibility/2006" xmlns:r="http://schemas.openxmlformats.org/officeDocument/2006/relationships" xmlns:w="http://schemas.openxmlformats.org/wordprocessingml/2006/main" xmlns:w14="http://schemas.microsoft.com/office/word/2010/wordml" xmlns:w15="http://schemas.microsoft.com/office/word/2012/wordml" mc:Ignorable="w14 w15">
   <w:docDefaults>
     <w:rPrDefault>
       <w:rPr>
@@ -4474,144 +4478,378 @@
     </w:rPrDefault>
     <w:pPrDefault/>
   </w:docDefaults>
-  <w:latentStyles w:defLockedState="0" w:defUIPriority="99" w:defSemiHidden="1" w:defUnhideWhenUsed="1" w:defQFormat="0" w:count="267">
-    <w:lsdException w:name="Normal" w:semiHidden="0" w:uiPriority="0" w:unhideWhenUsed="0" w:qFormat="1"/>
-    <w:lsdException w:name="heading 1" w:semiHidden="0" w:uiPriority="9" w:unhideWhenUsed="0" w:qFormat="1"/>
-    <w:lsdException w:name="heading 2" w:semiHidden="0" w:uiPriority="9" w:unhideWhenUsed="0" w:qFormat="1"/>
-    <w:lsdException w:name="heading 3" w:semiHidden="0" w:uiPriority="9" w:unhideWhenUsed="0" w:qFormat="1"/>
-    <w:lsdException w:name="heading 4" w:semiHidden="0" w:uiPriority="9" w:unhideWhenUsed="0" w:qFormat="1"/>
-    <w:lsdException w:name="heading 5" w:semiHidden="0" w:uiPriority="9" w:unhideWhenUsed="0" w:qFormat="1"/>
-    <w:lsdException w:name="heading 6" w:semiHidden="0" w:uiPriority="9" w:unhideWhenUsed="0" w:qFormat="1"/>
-    <w:lsdException w:name="heading 7" w:semiHidden="0" w:uiPriority="9" w:unhideWhenUsed="0" w:qFormat="1"/>
-    <w:lsdException w:name="heading 8" w:semiHidden="0" w:uiPriority="9" w:unhideWhenUsed="0" w:qFormat="1"/>
-    <w:lsdException w:name="heading 9" w:semiHidden="0" w:uiPriority="9" w:unhideWhenUsed="0" w:qFormat="1"/>
-    <w:lsdException w:name="toc 1" w:uiPriority="39"/>
-    <w:lsdException w:name="toc 2" w:uiPriority="39"/>
-    <w:lsdException w:name="toc 3" w:uiPriority="39"/>
-    <w:lsdException w:name="toc 4" w:uiPriority="39"/>
-    <w:lsdException w:name="toc 5" w:uiPriority="39"/>
-    <w:lsdException w:name="toc 6" w:uiPriority="39"/>
-    <w:lsdException w:name="toc 7" w:uiPriority="39"/>
-    <w:lsdException w:name="toc 8" w:uiPriority="39"/>
-    <w:lsdException w:name="toc 9" w:uiPriority="39"/>
-    <w:lsdException w:name="caption" w:uiPriority="35" w:qFormat="1"/>
-    <w:lsdException w:name="Title" w:semiHidden="0" w:uiPriority="10" w:unhideWhenUsed="0" w:qFormat="1"/>
-    <w:lsdException w:name="Default Paragraph Font" w:uiPriority="1"/>
-    <w:lsdException w:name="Subtitle" w:semiHidden="0" w:uiPriority="11" w:unhideWhenUsed="0" w:qFormat="1"/>
-    <w:lsdException w:name="Strong" w:semiHidden="0" w:uiPriority="22" w:unhideWhenUsed="0" w:qFormat="1"/>
-    <w:lsdException w:name="Emphasis" w:semiHidden="0" w:uiPriority="20" w:unhideWhenUsed="0" w:qFormat="1"/>
-    <w:lsdException w:name="Table Grid" w:semiHidden="0" w:uiPriority="59" w:unhideWhenUsed="0"/>
-    <w:lsdException w:name="Placeholder Text" w:unhideWhenUsed="0"/>
-    <w:lsdException w:name="No Spacing" w:semiHidden="0" w:uiPriority="1" w:unhideWhenUsed="0" w:qFormat="1"/>
-    <w:lsdException w:name="Light Shading" w:semiHidden="0" w:uiPriority="60" w:unhideWhenUsed="0"/>
-    <w:lsdException w:name="Light List" w:semiHidden="0" w:uiPriority="61" w:unhideWhenUsed="0"/>
-    <w:lsdException w:name="Light Grid" w:semiHidden="0" w:uiPriority="62" w:unhideWhenUsed="0"/>
-    <w:lsdException w:name="Medium Shading 1" w:semiHidden="0" w:uiPriority="63" w:unhideWhenUsed="0"/>
-    <w:lsdException w:name="Medium Shading 2" w:semiHidden="0" w:uiPriority="64" w:unhideWhenUsed="0"/>
-    <w:lsdException w:name="Medium List 1" w:semiHidden="0" w:uiPriority="65" w:unhideWhenUsed="0"/>
-    <w:lsdException w:name="Medium List 2" w:semiHidden="0" w:uiPriority="66" w:unhideWhenUsed="0"/>
-    <w:lsdException w:name="Medium Grid 1" w:semiHidden="0" w:uiPriority="67" w:unhideWhenUsed="0"/>
-    <w:lsdException w:name="Medium Grid 2" w:semiHidden="0" w:uiPriority="68" w:unhideWhenUsed="0"/>
-    <w:lsdException w:name="Medium Grid 3" w:semiHidden="0" w:uiPriority="69" w:unhideWhenUsed="0"/>
-    <w:lsdException w:name="Dark List" w:semiHidden="0" w:uiPriority="70" w:unhideWhenUsed="0"/>
-    <w:lsdException w:name="Colorful Shading" w:semiHidden="0" w:uiPriority="71" w:unhideWhenUsed="0"/>
-    <w:lsdException w:name="Colorful List" w:semiHidden="0" w:uiPriority="72" w:unhideWhenUsed="0"/>
-    <w:lsdException w:name="Colorful Grid" w:semiHidden="0" w:uiPriority="73" w:unhideWhenUsed="0"/>
-    <w:lsdException w:name="Light Shading Accent 1" w:semiHidden="0" w:uiPriority="60" w:unhideWhenUsed="0"/>
-    <w:lsdException w:name="Light List Accent 1" w:semiHidden="0" w:uiPriority="61" w:unhideWhenUsed="0"/>
-    <w:lsdException w:name="Light Grid Accent 1" w:semiHidden="0" w:uiPriority="62" w:unhideWhenUsed="0"/>
-    <w:lsdException w:name="Medium Shading 1 Accent 1" w:semiHidden="0" w:uiPriority="63" w:unhideWhenUsed="0"/>
-    <w:lsdException w:name="Medium Shading 2 Accent 1" w:semiHidden="0" w:uiPriority="64" w:unhideWhenUsed="0"/>
-    <w:lsdException w:name="Medium List 1 Accent 1" w:semiHidden="0" w:uiPriority="65" w:unhideWhenUsed="0"/>
-    <w:lsdException w:name="Revision" w:unhideWhenUsed="0"/>
-    <w:lsdException w:name="List Paragraph" w:semiHidden="0" w:uiPriority="34" w:unhideWhenUsed="0" w:qFormat="1"/>
-    <w:lsdException w:name="Quote" w:semiHidden="0" w:uiPriority="29" w:unhideWhenUsed="0" w:qFormat="1"/>
-    <w:lsdException w:name="Intense Quote" w:semiHidden="0" w:uiPriority="30" w:unhideWhenUsed="0" w:qFormat="1"/>
-    <w:lsdException w:name="Medium List 2 Accent 1" w:semiHidden="0" w:uiPriority="66" w:unhideWhenUsed="0"/>
-    <w:lsdException w:name="Medium Grid 1 Accent 1" w:semiHidden="0" w:uiPriority="67" w:unhideWhenUsed="0"/>
-    <w:lsdException w:name="Medium Grid 2 Accent 1" w:semiHidden="0" w:uiPriority="68" w:unhideWhenUsed="0"/>
-    <w:lsdException w:name="Medium Grid 3 Accent 1" w:semiHidden="0" w:uiPriority="69" w:unhideWhenUsed="0"/>
-    <w:lsdException w:name="Dark List Accent 1" w:semiHidden="0" w:uiPriority="70" w:unhideWhenUsed="0"/>
-    <w:lsdException w:name="Colorful Shading Accent 1" w:semiHidden="0" w:uiPriority="71" w:unhideWhenUsed="0"/>
-    <w:lsdException w:name="Colorful List Accent 1" w:semiHidden="0" w:uiPriority="72" w:unhideWhenUsed="0"/>
-    <w:lsdException w:name="Colorful Grid Accent 1" w:semiHidden="0" w:uiPriority="73" w:unhideWhenUsed="0"/>
-    <w:lsdException w:name="Light Shading Accent 2" w:semiHidden="0" w:uiPriority="60" w:unhideWhenUsed="0"/>
-    <w:lsdException w:name="Light List Accent 2" w:semiHidden="0" w:uiPriority="61" w:unhideWhenUsed="0"/>
-    <w:lsdException w:name="Light Grid Accent 2" w:semiHidden="0" w:uiPriority="62" w:unhideWhenUsed="0"/>
-    <w:lsdException w:name="Medium Shading 1 Accent 2" w:semiHidden="0" w:uiPriority="63" w:unhideWhenUsed="0"/>
-    <w:lsdException w:name="Medium Shading 2 Accent 2" w:semiHidden="0" w:uiPriority="64" w:unhideWhenUsed="0"/>
-    <w:lsdException w:name="Medium List 1 Accent 2" w:semiHidden="0" w:uiPriority="65" w:unhideWhenUsed="0"/>
-    <w:lsdException w:name="Medium List 2 Accent 2" w:semiHidden="0" w:uiPriority="66" w:unhideWhenUsed="0"/>
-    <w:lsdException w:name="Medium Grid 1 Accent 2" w:semiHidden="0" w:uiPriority="67" w:unhideWhenUsed="0"/>
-    <w:lsdException w:name="Medium Grid 2 Accent 2" w:semiHidden="0" w:uiPriority="68" w:unhideWhenUsed="0"/>
-    <w:lsdException w:name="Medium Grid 3 Accent 2" w:semiHidden="0" w:uiPriority="69" w:unhideWhenUsed="0"/>
-    <w:lsdException w:name="Dark List Accent 2" w:semiHidden="0" w:uiPriority="70" w:unhideWhenUsed="0"/>
-    <w:lsdException w:name="Colorful Shading Accent 2" w:semiHidden="0" w:uiPriority="71" w:unhideWhenUsed="0"/>
-    <w:lsdException w:name="Colorful List Accent 2" w:semiHidden="0" w:uiPriority="72" w:unhideWhenUsed="0"/>
-    <w:lsdException w:name="Colorful Grid Accent 2" w:semiHidden="0" w:uiPriority="73" w:unhideWhenUsed="0"/>
-    <w:lsdException w:name="Light Shading Accent 3" w:semiHidden="0" w:uiPriority="60" w:unhideWhenUsed="0"/>
-    <w:lsdException w:name="Light List Accent 3" w:semiHidden="0" w:uiPriority="61" w:unhideWhenUsed="0"/>
-    <w:lsdException w:name="Light Grid Accent 3" w:semiHidden="0" w:uiPriority="62" w:unhideWhenUsed="0"/>
-    <w:lsdException w:name="Medium Shading 1 Accent 3" w:semiHidden="0" w:uiPriority="63" w:unhideWhenUsed="0"/>
-    <w:lsdException w:name="Medium Shading 2 Accent 3" w:semiHidden="0" w:uiPriority="64" w:unhideWhenUsed="0"/>
-    <w:lsdException w:name="Medium List 1 Accent 3" w:semiHidden="0" w:uiPriority="65" w:unhideWhenUsed="0"/>
-    <w:lsdException w:name="Medium List 2 Accent 3" w:semiHidden="0" w:uiPriority="66" w:unhideWhenUsed="0"/>
-    <w:lsdException w:name="Medium Grid 1 Accent 3" w:semiHidden="0" w:uiPriority="67" w:unhideWhenUsed="0"/>
-    <w:lsdException w:name="Medium Grid 2 Accent 3" w:semiHidden="0" w:uiPriority="68" w:unhideWhenUsed="0"/>
-    <w:lsdException w:name="Medium Grid 3 Accent 3" w:semiHidden="0" w:uiPriority="69" w:unhideWhenUsed="0"/>
-    <w:lsdException w:name="Dark List Accent 3" w:semiHidden="0" w:uiPriority="70" w:unhideWhenUsed="0"/>
-    <w:lsdException w:name="Colorful Shading Accent 3" w:semiHidden="0" w:uiPriority="71" w:unhideWhenUsed="0"/>
-    <w:lsdException w:name="Colorful List Accent 3" w:semiHidden="0" w:uiPriority="72" w:unhideWhenUsed="0"/>
-    <w:lsdException w:name="Colorful Grid Accent 3" w:semiHidden="0" w:uiPriority="73" w:unhideWhenUsed="0"/>
-    <w:lsdException w:name="Light Shading Accent 4" w:semiHidden="0" w:uiPriority="60" w:unhideWhenUsed="0"/>
-    <w:lsdException w:name="Light List Accent 4" w:semiHidden="0" w:uiPriority="61" w:unhideWhenUsed="0"/>
-    <w:lsdException w:name="Light Grid Accent 4" w:semiHidden="0" w:uiPriority="62" w:unhideWhenUsed="0"/>
-    <w:lsdException w:name="Medium Shading 1 Accent 4" w:semiHidden="0" w:uiPriority="63" w:unhideWhenUsed="0"/>
-    <w:lsdException w:name="Medium Shading 2 Accent 4" w:semiHidden="0" w:uiPriority="64" w:unhideWhenUsed="0"/>
-    <w:lsdException w:name="Medium List 1 Accent 4" w:semiHidden="0" w:uiPriority="65" w:unhideWhenUsed="0"/>
-    <w:lsdException w:name="Medium List 2 Accent 4" w:semiHidden="0" w:uiPriority="66" w:unhideWhenUsed="0"/>
-    <w:lsdException w:name="Medium Grid 1 Accent 4" w:semiHidden="0" w:uiPriority="67" w:unhideWhenUsed="0"/>
-    <w:lsdException w:name="Medium Grid 2 Accent 4" w:semiHidden="0" w:uiPriority="68" w:unhideWhenUsed="0"/>
-    <w:lsdException w:name="Medium Grid 3 Accent 4" w:semiHidden="0" w:uiPriority="69" w:unhideWhenUsed="0"/>
-    <w:lsdException w:name="Dark List Accent 4" w:semiHidden="0" w:uiPriority="70" w:unhideWhenUsed="0"/>
-    <w:lsdException w:name="Colorful Shading Accent 4" w:semiHidden="0" w:uiPriority="71" w:unhideWhenUsed="0"/>
-    <w:lsdException w:name="Colorful List Accent 4" w:semiHidden="0" w:uiPriority="72" w:unhideWhenUsed="0"/>
-    <w:lsdException w:name="Colorful Grid Accent 4" w:semiHidden="0" w:uiPriority="73" w:unhideWhenUsed="0"/>
-    <w:lsdException w:name="Light Shading Accent 5" w:semiHidden="0" w:uiPriority="60" w:unhideWhenUsed="0"/>
-    <w:lsdException w:name="Light List Accent 5" w:semiHidden="0" w:uiPriority="61" w:unhideWhenUsed="0"/>
-    <w:lsdException w:name="Light Grid Accent 5" w:semiHidden="0" w:uiPriority="62" w:unhideWhenUsed="0"/>
-    <w:lsdException w:name="Medium Shading 1 Accent 5" w:semiHidden="0" w:uiPriority="63" w:unhideWhenUsed="0"/>
-    <w:lsdException w:name="Medium Shading 2 Accent 5" w:semiHidden="0" w:uiPriority="64" w:unhideWhenUsed="0"/>
-    <w:lsdException w:name="Medium List 1 Accent 5" w:semiHidden="0" w:uiPriority="65" w:unhideWhenUsed="0"/>
-    <w:lsdException w:name="Medium List 2 Accent 5" w:semiHidden="0" w:uiPriority="66" w:unhideWhenUsed="0"/>
-    <w:lsdException w:name="Medium Grid 1 Accent 5" w:semiHidden="0" w:uiPriority="67" w:unhideWhenUsed="0"/>
-    <w:lsdException w:name="Medium Grid 2 Accent 5" w:semiHidden="0" w:uiPriority="68" w:unhideWhenUsed="0"/>
-    <w:lsdException w:name="Medium Grid 3 Accent 5" w:semiHidden="0" w:uiPriority="69" w:unhideWhenUsed="0"/>
-    <w:lsdException w:name="Dark List Accent 5" w:semiHidden="0" w:uiPriority="70" w:unhideWhenUsed="0"/>
-    <w:lsdException w:name="Colorful Shading Accent 5" w:semiHidden="0" w:uiPriority="71" w:unhideWhenUsed="0"/>
-    <w:lsdException w:name="Colorful List Accent 5" w:semiHidden="0" w:uiPriority="72" w:unhideWhenUsed="0"/>
-    <w:lsdException w:name="Colorful Grid Accent 5" w:semiHidden="0" w:uiPriority="73" w:unhideWhenUsed="0"/>
-    <w:lsdException w:name="Light Shading Accent 6" w:semiHidden="0" w:uiPriority="60" w:unhideWhenUsed="0"/>
-    <w:lsdException w:name="Light List Accent 6" w:semiHidden="0" w:uiPriority="61" w:unhideWhenUsed="0"/>
-    <w:lsdException w:name="Light Grid Accent 6" w:semiHidden="0" w:uiPriority="62" w:unhideWhenUsed="0"/>
-    <w:lsdException w:name="Medium Shading 1 Accent 6" w:semiHidden="0" w:uiPriority="63" w:unhideWhenUsed="0"/>
-    <w:lsdException w:name="Medium Shading 2 Accent 6" w:semiHidden="0" w:uiPriority="64" w:unhideWhenUsed="0"/>
-    <w:lsdException w:name="Medium List 1 Accent 6" w:semiHidden="0" w:uiPriority="65" w:unhideWhenUsed="0"/>
-    <w:lsdException w:name="Medium List 2 Accent 6" w:semiHidden="0" w:uiPriority="66" w:unhideWhenUsed="0"/>
-    <w:lsdException w:name="Medium Grid 1 Accent 6" w:semiHidden="0" w:uiPriority="67" w:unhideWhenUsed="0"/>
-    <w:lsdException w:name="Medium Grid 2 Accent 6" w:semiHidden="0" w:uiPriority="68" w:unhideWhenUsed="0"/>
-    <w:lsdException w:name="Medium Grid 3 Accent 6" w:semiHidden="0" w:uiPriority="69" w:unhideWhenUsed="0"/>
-    <w:lsdException w:name="Dark List Accent 6" w:semiHidden="0" w:uiPriority="70" w:unhideWhenUsed="0"/>
-    <w:lsdException w:name="Colorful Shading Accent 6" w:semiHidden="0" w:uiPriority="71" w:unhideWhenUsed="0"/>
-    <w:lsdException w:name="Colorful List Accent 6" w:semiHidden="0" w:uiPriority="72" w:unhideWhenUsed="0"/>
-    <w:lsdException w:name="Colorful Grid Accent 6" w:semiHidden="0" w:uiPriority="73" w:unhideWhenUsed="0"/>
-    <w:lsdException w:name="Subtle Emphasis" w:semiHidden="0" w:uiPriority="19" w:unhideWhenUsed="0" w:qFormat="1"/>
-    <w:lsdException w:name="Intense Emphasis" w:semiHidden="0" w:uiPriority="21" w:unhideWhenUsed="0" w:qFormat="1"/>
-    <w:lsdException w:name="Subtle Reference" w:semiHidden="0" w:uiPriority="31" w:unhideWhenUsed="0" w:qFormat="1"/>
-    <w:lsdException w:name="Intense Reference" w:semiHidden="0" w:uiPriority="32" w:unhideWhenUsed="0" w:qFormat="1"/>
-    <w:lsdException w:name="Book Title" w:semiHidden="0" w:uiPriority="33" w:unhideWhenUsed="0" w:qFormat="1"/>
-    <w:lsdException w:name="Bibliography" w:uiPriority="37"/>
-    <w:lsdException w:name="TOC Heading" w:uiPriority="39" w:qFormat="1"/>
+  <w:latentStyles w:defLockedState="0" w:defUIPriority="99" w:defSemiHidden="0" w:defUnhideWhenUsed="0" w:defQFormat="0" w:count="371">
+    <w:lsdException w:name="Normal" w:uiPriority="0" w:qFormat="1"/>
+    <w:lsdException w:name="heading 1" w:uiPriority="9" w:qFormat="1"/>
+    <w:lsdException w:name="heading 2" w:uiPriority="9" w:qFormat="1"/>
+    <w:lsdException w:name="heading 3" w:uiPriority="9" w:qFormat="1"/>
+    <w:lsdException w:name="heading 4" w:uiPriority="9" w:qFormat="1"/>
+    <w:lsdException w:name="heading 5" w:uiPriority="9" w:qFormat="1"/>
+    <w:lsdException w:name="heading 6" w:uiPriority="9" w:qFormat="1"/>
+    <w:lsdException w:name="heading 7" w:uiPriority="9" w:qFormat="1"/>
+    <w:lsdException w:name="heading 8" w:uiPriority="9" w:qFormat="1"/>
+    <w:lsdException w:name="heading 9" w:uiPriority="9" w:qFormat="1"/>
+    <w:lsdException w:name="index 1" w:semiHidden="1" w:unhideWhenUsed="1"/>
+    <w:lsdException w:name="index 2" w:semiHidden="1" w:unhideWhenUsed="1"/>
+    <w:lsdException w:name="index 3" w:semiHidden="1" w:unhideWhenUsed="1"/>
+    <w:lsdException w:name="index 4" w:semiHidden="1" w:unhideWhenUsed="1"/>
+    <w:lsdException w:name="index 5" w:semiHidden="1" w:unhideWhenUsed="1"/>
+    <w:lsdException w:name="index 6" w:semiHidden="1" w:unhideWhenUsed="1"/>
+    <w:lsdException w:name="index 7" w:semiHidden="1" w:unhideWhenUsed="1"/>
+    <w:lsdException w:name="index 8" w:semiHidden="1" w:unhideWhenUsed="1"/>
+    <w:lsdException w:name="index 9" w:semiHidden="1" w:unhideWhenUsed="1"/>
+    <w:lsdException w:name="toc 1" w:semiHidden="1" w:uiPriority="39" w:unhideWhenUsed="1"/>
+    <w:lsdException w:name="toc 2" w:semiHidden="1" w:uiPriority="39" w:unhideWhenUsed="1"/>
+    <w:lsdException w:name="toc 3" w:semiHidden="1" w:uiPriority="39" w:unhideWhenUsed="1"/>
+    <w:lsdException w:name="toc 4" w:semiHidden="1" w:uiPriority="39" w:unhideWhenUsed="1"/>
+    <w:lsdException w:name="toc 5" w:semiHidden="1" w:uiPriority="39" w:unhideWhenUsed="1"/>
+    <w:lsdException w:name="toc 6" w:semiHidden="1" w:uiPriority="39" w:unhideWhenUsed="1"/>
+    <w:lsdException w:name="toc 7" w:semiHidden="1" w:uiPriority="39" w:unhideWhenUsed="1"/>
+    <w:lsdException w:name="toc 8" w:semiHidden="1" w:uiPriority="39" w:unhideWhenUsed="1"/>
+    <w:lsdException w:name="toc 9" w:semiHidden="1" w:uiPriority="39" w:unhideWhenUsed="1"/>
+    <w:lsdException w:name="Normal Indent" w:semiHidden="1" w:unhideWhenUsed="1"/>
+    <w:lsdException w:name="footnote text" w:semiHidden="1" w:unhideWhenUsed="1"/>
+    <w:lsdException w:name="annotation text" w:semiHidden="1" w:unhideWhenUsed="1"/>
+    <w:lsdException w:name="header" w:semiHidden="1" w:unhideWhenUsed="1"/>
+    <w:lsdException w:name="footer" w:semiHidden="1" w:unhideWhenUsed="1"/>
+    <w:lsdException w:name="index heading" w:semiHidden="1" w:unhideWhenUsed="1"/>
+    <w:lsdException w:name="caption" w:semiHidden="1" w:uiPriority="35" w:unhideWhenUsed="1" w:qFormat="1"/>
+    <w:lsdException w:name="table of figures" w:semiHidden="1" w:unhideWhenUsed="1"/>
+    <w:lsdException w:name="envelope address" w:semiHidden="1" w:unhideWhenUsed="1"/>
+    <w:lsdException w:name="envelope return" w:semiHidden="1" w:unhideWhenUsed="1"/>
+    <w:lsdException w:name="footnote reference" w:semiHidden="1" w:unhideWhenUsed="1"/>
+    <w:lsdException w:name="annotation reference" w:semiHidden="1" w:unhideWhenUsed="1"/>
+    <w:lsdException w:name="line number" w:semiHidden="1" w:unhideWhenUsed="1"/>
+    <w:lsdException w:name="page number" w:semiHidden="1" w:unhideWhenUsed="1"/>
+    <w:lsdException w:name="endnote reference" w:semiHidden="1" w:unhideWhenUsed="1"/>
+    <w:lsdException w:name="endnote text" w:semiHidden="1" w:unhideWhenUsed="1"/>
+    <w:lsdException w:name="table of authorities" w:semiHidden="1" w:unhideWhenUsed="1"/>
+    <w:lsdException w:name="macro" w:semiHidden="1" w:unhideWhenUsed="1"/>
+    <w:lsdException w:name="toa heading" w:semiHidden="1" w:unhideWhenUsed="1"/>
+    <w:lsdException w:name="List" w:semiHidden="1" w:unhideWhenUsed="1"/>
+    <w:lsdException w:name="List Bullet" w:semiHidden="1" w:unhideWhenUsed="1"/>
+    <w:lsdException w:name="List Number" w:semiHidden="1" w:unhideWhenUsed="1"/>
+    <w:lsdException w:name="List 2" w:semiHidden="1" w:unhideWhenUsed="1"/>
+    <w:lsdException w:name="List 3" w:semiHidden="1" w:unhideWhenUsed="1"/>
+    <w:lsdException w:name="List 4" w:semiHidden="1" w:unhideWhenUsed="1"/>
+    <w:lsdException w:name="List 5" w:semiHidden="1" w:unhideWhenUsed="1"/>
+    <w:lsdException w:name="List Bullet 2" w:semiHidden="1" w:unhideWhenUsed="1"/>
+    <w:lsdException w:name="List Bullet 3" w:semiHidden="1" w:unhideWhenUsed="1"/>
+    <w:lsdException w:name="List Bullet 4" w:semiHidden="1" w:unhideWhenUsed="1"/>
+    <w:lsdException w:name="List Bullet 5" w:semiHidden="1" w:unhideWhenUsed="1"/>
+    <w:lsdException w:name="List Number 2" w:semiHidden="1" w:unhideWhenUsed="1"/>
+    <w:lsdException w:name="List Number 3" w:semiHidden="1" w:unhideWhenUsed="1"/>
+    <w:lsdException w:name="List Number 4" w:semiHidden="1" w:unhideWhenUsed="1"/>
+    <w:lsdException w:name="List Number 5" w:semiHidden="1" w:unhideWhenUsed="1"/>
+    <w:lsdException w:name="Title" w:uiPriority="10" w:qFormat="1"/>
+    <w:lsdException w:name="Closing" w:semiHidden="1" w:unhideWhenUsed="1"/>
+    <w:lsdException w:name="Signature" w:semiHidden="1" w:unhideWhenUsed="1"/>
+    <w:lsdException w:name="Default Paragraph Font" w:semiHidden="1" w:uiPriority="1" w:unhideWhenUsed="1"/>
+    <w:lsdException w:name="Body Text" w:semiHidden="1" w:unhideWhenUsed="1"/>
+    <w:lsdException w:name="Body Text Indent" w:semiHidden="1" w:unhideWhenUsed="1"/>
+    <w:lsdException w:name="List Continue" w:semiHidden="1" w:unhideWhenUsed="1"/>
+    <w:lsdException w:name="List Continue 2" w:semiHidden="1" w:unhideWhenUsed="1"/>
+    <w:lsdException w:name="List Continue 3" w:semiHidden="1" w:unhideWhenUsed="1"/>
+    <w:lsdException w:name="List Continue 4" w:semiHidden="1" w:unhideWhenUsed="1"/>
+    <w:lsdException w:name="List Continue 5" w:semiHidden="1" w:unhideWhenUsed="1"/>
+    <w:lsdException w:name="Message Header" w:semiHidden="1" w:unhideWhenUsed="1"/>
+    <w:lsdException w:name="Subtitle" w:uiPriority="11" w:qFormat="1"/>
+    <w:lsdException w:name="Salutation" w:semiHidden="1" w:unhideWhenUsed="1"/>
+    <w:lsdException w:name="Date" w:semiHidden="1" w:unhideWhenUsed="1"/>
+    <w:lsdException w:name="Body Text First Indent" w:semiHidden="1" w:unhideWhenUsed="1"/>
+    <w:lsdException w:name="Body Text First Indent 2" w:semiHidden="1" w:unhideWhenUsed="1"/>
+    <w:lsdException w:name="Note Heading" w:semiHidden="1" w:unhideWhenUsed="1"/>
+    <w:lsdException w:name="Body Text 2" w:semiHidden="1" w:unhideWhenUsed="1"/>
+    <w:lsdException w:name="Body Text 3" w:semiHidden="1" w:unhideWhenUsed="1"/>
+    <w:lsdException w:name="Body Text Indent 2" w:semiHidden="1" w:unhideWhenUsed="1"/>
+    <w:lsdException w:name="Body Text Indent 3" w:semiHidden="1" w:unhideWhenUsed="1"/>
+    <w:lsdException w:name="Block Text" w:semiHidden="1" w:unhideWhenUsed="1"/>
+    <w:lsdException w:name="Hyperlink" w:semiHidden="1" w:unhideWhenUsed="1"/>
+    <w:lsdException w:name="FollowedHyperlink" w:semiHidden="1" w:unhideWhenUsed="1"/>
+    <w:lsdException w:name="Strong" w:uiPriority="22" w:qFormat="1"/>
+    <w:lsdException w:name="Emphasis" w:uiPriority="20" w:qFormat="1"/>
+    <w:lsdException w:name="Document Map" w:semiHidden="1" w:unhideWhenUsed="1"/>
+    <w:lsdException w:name="Plain Text" w:semiHidden="1" w:unhideWhenUsed="1"/>
+    <w:lsdException w:name="E-mail Signature" w:semiHidden="1" w:unhideWhenUsed="1"/>
+    <w:lsdException w:name="HTML Top of Form" w:semiHidden="1" w:unhideWhenUsed="1"/>
+    <w:lsdException w:name="HTML Bottom of Form" w:semiHidden="1" w:unhideWhenUsed="1"/>
+    <w:lsdException w:name="Normal (Web)" w:semiHidden="1" w:unhideWhenUsed="1"/>
+    <w:lsdException w:name="HTML Acronym" w:semiHidden="1" w:unhideWhenUsed="1"/>
+    <w:lsdException w:name="HTML Address" w:semiHidden="1" w:unhideWhenUsed="1"/>
+    <w:lsdException w:name="HTML Cite" w:semiHidden="1" w:unhideWhenUsed="1"/>
+    <w:lsdException w:name="HTML Code" w:semiHidden="1" w:unhideWhenUsed="1"/>
+    <w:lsdException w:name="HTML Definition" w:semiHidden="1" w:unhideWhenUsed="1"/>
+    <w:lsdException w:name="HTML Keyboard" w:semiHidden="1" w:unhideWhenUsed="1"/>
+    <w:lsdException w:name="HTML Preformatted" w:semiHidden="1" w:unhideWhenUsed="1"/>
+    <w:lsdException w:name="HTML Sample" w:semiHidden="1" w:unhideWhenUsed="1"/>
+    <w:lsdException w:name="HTML Typewriter" w:semiHidden="1" w:unhideWhenUsed="1"/>
+    <w:lsdException w:name="HTML Variable" w:semiHidden="1" w:unhideWhenUsed="1"/>
+    <w:lsdException w:name="Normal Table" w:semiHidden="1" w:unhideWhenUsed="1"/>
+    <w:lsdException w:name="annotation subject" w:semiHidden="1" w:unhideWhenUsed="1"/>
+    <w:lsdException w:name="No List" w:semiHidden="1" w:unhideWhenUsed="1"/>
+    <w:lsdException w:name="Outline List 1" w:semiHidden="1" w:unhideWhenUsed="1"/>
+    <w:lsdException w:name="Outline List 2" w:semiHidden="1" w:unhideWhenUsed="1"/>
+    <w:lsdException w:name="Outline List 3" w:semiHidden="1" w:unhideWhenUsed="1"/>
+    <w:lsdException w:name="Table Simple 1" w:semiHidden="1" w:unhideWhenUsed="1"/>
+    <w:lsdException w:name="Table Simple 2" w:semiHidden="1" w:unhideWhenUsed="1"/>
+    <w:lsdException w:name="Table Simple 3" w:semiHidden="1" w:unhideWhenUsed="1"/>
+    <w:lsdException w:name="Table Classic 1" w:semiHidden="1" w:unhideWhenUsed="1"/>
+    <w:lsdException w:name="Table Classic 2" w:semiHidden="1" w:unhideWhenUsed="1"/>
+    <w:lsdException w:name="Table Classic 3" w:semiHidden="1" w:unhideWhenUsed="1"/>
+    <w:lsdException w:name="Table Classic 4" w:semiHidden="1" w:unhideWhenUsed="1"/>
+    <w:lsdException w:name="Table Colorful 1" w:semiHidden="1" w:unhideWhenUsed="1"/>
+    <w:lsdException w:name="Table Colorful 2" w:semiHidden="1" w:unhideWhenUsed="1"/>
+    <w:lsdException w:name="Table Colorful 3" w:semiHidden="1" w:unhideWhenUsed="1"/>
+    <w:lsdException w:name="Table Columns 1" w:semiHidden="1" w:unhideWhenUsed="1"/>
+    <w:lsdException w:name="Table Columns 2" w:semiHidden="1" w:unhideWhenUsed="1"/>
+    <w:lsdException w:name="Table Columns 3" w:semiHidden="1" w:unhideWhenUsed="1"/>
+    <w:lsdException w:name="Table Columns 4" w:semiHidden="1" w:unhideWhenUsed="1"/>
+    <w:lsdException w:name="Table Columns 5" w:semiHidden="1" w:unhideWhenUsed="1"/>
+    <w:lsdException w:name="Table Grid 1" w:semiHidden="1" w:unhideWhenUsed="1"/>
+    <w:lsdException w:name="Table Grid 2" w:semiHidden="1" w:unhideWhenUsed="1"/>
+    <w:lsdException w:name="Table Grid 3" w:semiHidden="1" w:unhideWhenUsed="1"/>
+    <w:lsdException w:name="Table Grid 4" w:semiHidden="1" w:unhideWhenUsed="1"/>
+    <w:lsdException w:name="Table Grid 5" w:semiHidden="1" w:unhideWhenUsed="1"/>
+    <w:lsdException w:name="Table Grid 6" w:semiHidden="1" w:unhideWhenUsed="1"/>
+    <w:lsdException w:name="Table Grid 7" w:semiHidden="1" w:unhideWhenUsed="1"/>
+    <w:lsdException w:name="Table Grid 8" w:semiHidden="1" w:unhideWhenUsed="1"/>
+    <w:lsdException w:name="Table List 1" w:semiHidden="1" w:unhideWhenUsed="1"/>
+    <w:lsdException w:name="Table List 2" w:semiHidden="1" w:unhideWhenUsed="1"/>
+    <w:lsdException w:name="Table List 3" w:semiHidden="1" w:unhideWhenUsed="1"/>
+    <w:lsdException w:name="Table List 4" w:semiHidden="1" w:unhideWhenUsed="1"/>
+    <w:lsdException w:name="Table List 5" w:semiHidden="1" w:unhideWhenUsed="1"/>
+    <w:lsdException w:name="Table List 6" w:semiHidden="1" w:unhideWhenUsed="1"/>
+    <w:lsdException w:name="Table List 7" w:semiHidden="1" w:unhideWhenUsed="1"/>
+    <w:lsdException w:name="Table List 8" w:semiHidden="1" w:unhideWhenUsed="1"/>
+    <w:lsdException w:name="Table 3D effects 1" w:semiHidden="1" w:unhideWhenUsed="1"/>
+    <w:lsdException w:name="Table 3D effects 2" w:semiHidden="1" w:unhideWhenUsed="1"/>
+    <w:lsdException w:name="Table 3D effects 3" w:semiHidden="1" w:unhideWhenUsed="1"/>
+    <w:lsdException w:name="Table Contemporary" w:semiHidden="1" w:unhideWhenUsed="1"/>
+    <w:lsdException w:name="Table Elegant" w:semiHidden="1" w:unhideWhenUsed="1"/>
+    <w:lsdException w:name="Table Professional" w:semiHidden="1" w:unhideWhenUsed="1"/>
+    <w:lsdException w:name="Table Subtle 1" w:semiHidden="1" w:unhideWhenUsed="1"/>
+    <w:lsdException w:name="Table Subtle 2" w:semiHidden="1" w:unhideWhenUsed="1"/>
+    <w:lsdException w:name="Table Web 1" w:semiHidden="1" w:unhideWhenUsed="1"/>
+    <w:lsdException w:name="Table Web 2" w:semiHidden="1" w:unhideWhenUsed="1"/>
+    <w:lsdException w:name="Table Web 3" w:semiHidden="1" w:unhideWhenUsed="1"/>
+    <w:lsdException w:name="Balloon Text" w:semiHidden="1" w:unhideWhenUsed="1"/>
+    <w:lsdException w:name="Table Grid" w:uiPriority="59"/>
+    <w:lsdException w:name="Table Theme" w:semiHidden="1" w:unhideWhenUsed="1"/>
+    <w:lsdException w:name="Placeholder Text" w:semiHidden="1"/>
+    <w:lsdException w:name="No Spacing" w:uiPriority="1" w:qFormat="1"/>
+    <w:lsdException w:name="Light Shading" w:uiPriority="60"/>
+    <w:lsdException w:name="Light List" w:uiPriority="61"/>
+    <w:lsdException w:name="Light Grid" w:uiPriority="62"/>
+    <w:lsdException w:name="Medium Shading 1" w:uiPriority="63"/>
+    <w:lsdException w:name="Medium Shading 2" w:uiPriority="64"/>
+    <w:lsdException w:name="Medium List 1" w:uiPriority="65"/>
+    <w:lsdException w:name="Medium List 2" w:uiPriority="66"/>
+    <w:lsdException w:name="Medium Grid 1" w:uiPriority="67"/>
+    <w:lsdException w:name="Medium Grid 2" w:uiPriority="68"/>
+    <w:lsdException w:name="Medium Grid 3" w:uiPriority="69"/>
+    <w:lsdException w:name="Dark List" w:uiPriority="70"/>
+    <w:lsdException w:name="Colorful Shading" w:uiPriority="71"/>
+    <w:lsdException w:name="Colorful List" w:uiPriority="72"/>
+    <w:lsdException w:name="Colorful Grid" w:uiPriority="73"/>
+    <w:lsdException w:name="Light Shading Accent 1" w:uiPriority="60"/>
+    <w:lsdException w:name="Light List Accent 1" w:uiPriority="61"/>
+    <w:lsdException w:name="Light Grid Accent 1" w:uiPriority="62"/>
+    <w:lsdException w:name="Medium Shading 1 Accent 1" w:uiPriority="63"/>
+    <w:lsdException w:name="Medium Shading 2 Accent 1" w:uiPriority="64"/>
+    <w:lsdException w:name="Medium List 1 Accent 1" w:uiPriority="65"/>
+    <w:lsdException w:name="Revision" w:semiHidden="1"/>
+    <w:lsdException w:name="List Paragraph" w:uiPriority="34" w:qFormat="1"/>
+    <w:lsdException w:name="Quote" w:uiPriority="29" w:qFormat="1"/>
+    <w:lsdException w:name="Intense Quote" w:uiPriority="30" w:qFormat="1"/>
+    <w:lsdException w:name="Medium List 2 Accent 1" w:uiPriority="66"/>
+    <w:lsdException w:name="Medium Grid 1 Accent 1" w:uiPriority="67"/>
+    <w:lsdException w:name="Medium Grid 2 Accent 1" w:uiPriority="68"/>
+    <w:lsdException w:name="Medium Grid 3 Accent 1" w:uiPriority="69"/>
+    <w:lsdException w:name="Dark List Accent 1" w:uiPriority="70"/>
+    <w:lsdException w:name="Colorful Shading Accent 1" w:uiPriority="71"/>
+    <w:lsdException w:name="Colorful List Accent 1" w:uiPriority="72"/>
+    <w:lsdException w:name="Colorful Grid Accent 1" w:uiPriority="73"/>
+    <w:lsdException w:name="Light Shading Accent 2" w:uiPriority="60"/>
+    <w:lsdException w:name="Light List Accent 2" w:uiPriority="61"/>
+    <w:lsdException w:name="Light Grid Accent 2" w:uiPriority="62"/>
+    <w:lsdException w:name="Medium Shading 1 Accent 2" w:uiPriority="63"/>
+    <w:lsdException w:name="Medium Shading 2 Accent 2" w:uiPriority="64"/>
+    <w:lsdException w:name="Medium List 1 Accent 2" w:uiPriority="65"/>
+    <w:lsdException w:name="Medium List 2 Accent 2" w:uiPriority="66"/>
+    <w:lsdException w:name="Medium Grid 1 Accent 2" w:uiPriority="67"/>
+    <w:lsdException w:name="Medium Grid 2 Accent 2" w:uiPriority="68"/>
+    <w:lsdException w:name="Medium Grid 3 Accent 2" w:uiPriority="69"/>
+    <w:lsdException w:name="Dark List Accent 2" w:uiPriority="70"/>
+    <w:lsdException w:name="Colorful Shading Accent 2" w:uiPriority="71"/>
+    <w:lsdException w:name="Colorful List Accent 2" w:uiPriority="72"/>
+    <w:lsdException w:name="Colorful Grid Accent 2" w:uiPriority="73"/>
+    <w:lsdException w:name="Light Shading Accent 3" w:uiPriority="60"/>
+    <w:lsdException w:name="Light List Accent 3" w:uiPriority="61"/>
+    <w:lsdException w:name="Light Grid Accent 3" w:uiPriority="62"/>
+    <w:lsdException w:name="Medium Shading 1 Accent 3" w:uiPriority="63"/>
+    <w:lsdException w:name="Medium Shading 2 Accent 3" w:uiPriority="64"/>
+    <w:lsdException w:name="Medium List 1 Accent 3" w:uiPriority="65"/>
+    <w:lsdException w:name="Medium List 2 Accent 3" w:uiPriority="66"/>
+    <w:lsdException w:name="Medium Grid 1 Accent 3" w:uiPriority="67"/>
+    <w:lsdException w:name="Medium Grid 2 Accent 3" w:uiPriority="68"/>
+    <w:lsdException w:name="Medium Grid 3 Accent 3" w:uiPriority="69"/>
+    <w:lsdException w:name="Dark List Accent 3" w:uiPriority="70"/>
+    <w:lsdException w:name="Colorful Shading Accent 3" w:uiPriority="71"/>
+    <w:lsdException w:name="Colorful List Accent 3" w:uiPriority="72"/>
+    <w:lsdException w:name="Colorful Grid Accent 3" w:uiPriority="73"/>
+    <w:lsdException w:name="Light Shading Accent 4" w:uiPriority="60"/>
+    <w:lsdException w:name="Light List Accent 4" w:uiPriority="61"/>
+    <w:lsdException w:name="Light Grid Accent 4" w:uiPriority="62"/>
+    <w:lsdException w:name="Medium Shading 1 Accent 4" w:uiPriority="63"/>
+    <w:lsdException w:name="Medium Shading 2 Accent 4" w:uiPriority="64"/>
+    <w:lsdException w:name="Medium List 1 Accent 4" w:uiPriority="65"/>
+    <w:lsdException w:name="Medium List 2 Accent 4" w:uiPriority="66"/>
+    <w:lsdException w:name="Medium Grid 1 Accent 4" w:uiPriority="67"/>
+    <w:lsdException w:name="Medium Grid 2 Accent 4" w:uiPriority="68"/>
+    <w:lsdException w:name="Medium Grid 3 Accent 4" w:uiPriority="69"/>
+    <w:lsdException w:name="Dark List Accent 4" w:uiPriority="70"/>
+    <w:lsdException w:name="Colorful Shading Accent 4" w:uiPriority="71"/>
+    <w:lsdException w:name="Colorful List Accent 4" w:uiPriority="72"/>
+    <w:lsdException w:name="Colorful Grid Accent 4" w:uiPriority="73"/>
+    <w:lsdException w:name="Light Shading Accent 5" w:uiPriority="60"/>
+    <w:lsdException w:name="Light List Accent 5" w:uiPriority="61"/>
+    <w:lsdException w:name="Light Grid Accent 5" w:uiPriority="62"/>
+    <w:lsdException w:name="Medium Shading 1 Accent 5" w:uiPriority="63"/>
+    <w:lsdException w:name="Medium Shading 2 Accent 5" w:uiPriority="64"/>
+    <w:lsdException w:name="Medium List 1 Accent 5" w:uiPriority="65"/>
+    <w:lsdException w:name="Medium List 2 Accent 5" w:uiPriority="66"/>
+    <w:lsdException w:name="Medium Grid 1 Accent 5" w:uiPriority="67"/>
+    <w:lsdException w:name="Medium Grid 2 Accent 5" w:uiPriority="68"/>
+    <w:lsdException w:name="Medium Grid 3 Accent 5" w:uiPriority="69"/>
+    <w:lsdException w:name="Dark List Accent 5" w:uiPriority="70"/>
+    <w:lsdException w:name="Colorful Shading Accent 5" w:uiPriority="71"/>
+    <w:lsdException w:name="Colorful List Accent 5" w:uiPriority="72"/>
+    <w:lsdException w:name="Colorful Grid Accent 5" w:uiPriority="73"/>
+    <w:lsdException w:name="Light Shading Accent 6" w:uiPriority="60"/>
+    <w:lsdException w:name="Light List Accent 6" w:uiPriority="61"/>
+    <w:lsdException w:name="Light Grid Accent 6" w:uiPriority="62"/>
+    <w:lsdException w:name="Medium Shading 1 Accent 6" w:uiPriority="63"/>
+    <w:lsdException w:name="Medium Shading 2 Accent 6" w:uiPriority="64"/>
+    <w:lsdException w:name="Medium List 1 Accent 6" w:uiPriority="65"/>
+    <w:lsdException w:name="Medium List 2 Accent 6" w:uiPriority="66"/>
+    <w:lsdException w:name="Medium Grid 1 Accent 6" w:uiPriority="67"/>
+    <w:lsdException w:name="Medium Grid 2 Accent 6" w:uiPriority="68"/>
+    <w:lsdException w:name="Medium Grid 3 Accent 6" w:uiPriority="69"/>
+    <w:lsdException w:name="Dark List Accent 6" w:uiPriority="70"/>
+    <w:lsdException w:name="Colorful Shading Accent 6" w:uiPriority="71"/>
+    <w:lsdException w:name="Colorful List Accent 6" w:uiPriority="72"/>
+    <w:lsdException w:name="Colorful Grid Accent 6" w:uiPriority="73"/>
+    <w:lsdException w:name="Subtle Emphasis" w:uiPriority="19" w:qFormat="1"/>
+    <w:lsdException w:name="Intense Emphasis" w:uiPriority="21" w:qFormat="1"/>
+    <w:lsdException w:name="Subtle Reference" w:uiPriority="31" w:qFormat="1"/>
+    <w:lsdException w:name="Intense Reference" w:uiPriority="32" w:qFormat="1"/>
+    <w:lsdException w:name="Book Title" w:uiPriority="33" w:qFormat="1"/>
+    <w:lsdException w:name="Bibliography" w:semiHidden="1" w:uiPriority="37" w:unhideWhenUsed="1"/>
+    <w:lsdException w:name="TOC Heading" w:semiHidden="1" w:uiPriority="39" w:unhideWhenUsed="1" w:qFormat="1"/>
+    <w:lsdException w:name="Plain Table 1" w:uiPriority="41"/>
+    <w:lsdException w:name="Plain Table 2" w:uiPriority="42"/>
+    <w:lsdException w:name="Plain Table 3" w:uiPriority="43"/>
+    <w:lsdException w:name="Plain Table 4" w:uiPriority="44"/>
+    <w:lsdException w:name="Plain Table 5" w:uiPriority="45"/>
+    <w:lsdException w:name="Grid Table Light" w:uiPriority="40"/>
+    <w:lsdException w:name="Grid Table 1 Light" w:uiPriority="46"/>
+    <w:lsdException w:name="Grid Table 2" w:uiPriority="47"/>
+    <w:lsdException w:name="Grid Table 3" w:uiPriority="48"/>
+    <w:lsdException w:name="Grid Table 4" w:uiPriority="49"/>
+    <w:lsdException w:name="Grid Table 5 Dark" w:uiPriority="50"/>
+    <w:lsdException w:name="Grid Table 6 Colorful" w:uiPriority="51"/>
+    <w:lsdException w:name="Grid Table 7 Colorful" w:uiPriority="52"/>
+    <w:lsdException w:name="Grid Table 1 Light Accent 1" w:uiPriority="46"/>
+    <w:lsdException w:name="Grid Table 2 Accent 1" w:uiPriority="47"/>
+    <w:lsdException w:name="Grid Table 3 Accent 1" w:uiPriority="48"/>
+    <w:lsdException w:name="Grid Table 4 Accent 1" w:uiPriority="49"/>
+    <w:lsdException w:name="Grid Table 5 Dark Accent 1" w:uiPriority="50"/>
+    <w:lsdException w:name="Grid Table 6 Colorful Accent 1" w:uiPriority="51"/>
+    <w:lsdException w:name="Grid Table 7 Colorful Accent 1" w:uiPriority="52"/>
+    <w:lsdException w:name="Grid Table 1 Light Accent 2" w:uiPriority="46"/>
+    <w:lsdException w:name="Grid Table 2 Accent 2" w:uiPriority="47"/>
+    <w:lsdException w:name="Grid Table 3 Accent 2" w:uiPriority="48"/>
+    <w:lsdException w:name="Grid Table 4 Accent 2" w:uiPriority="49"/>
+    <w:lsdException w:name="Grid Table 5 Dark Accent 2" w:uiPriority="50"/>
+    <w:lsdException w:name="Grid Table 6 Colorful Accent 2" w:uiPriority="51"/>
+    <w:lsdException w:name="Grid Table 7 Colorful Accent 2" w:uiPriority="52"/>
+    <w:lsdException w:name="Grid Table 1 Light Accent 3" w:uiPriority="46"/>
+    <w:lsdException w:name="Grid Table 2 Accent 3" w:uiPriority="47"/>
+    <w:lsdException w:name="Grid Table 3 Accent 3" w:uiPriority="48"/>
+    <w:lsdException w:name="Grid Table 4 Accent 3" w:uiPriority="49"/>
+    <w:lsdException w:name="Grid Table 5 Dark Accent 3" w:uiPriority="50"/>
+    <w:lsdException w:name="Grid Table 6 Colorful Accent 3" w:uiPriority="51"/>
+    <w:lsdException w:name="Grid Table 7 Colorful Accent 3" w:uiPriority="52"/>
+    <w:lsdException w:name="Grid Table 1 Light Accent 4" w:uiPriority="46"/>
+    <w:lsdException w:name="Grid Table 2 Accent 4" w:uiPriority="47"/>
+    <w:lsdException w:name="Grid Table 3 Accent 4" w:uiPriority="48"/>
+    <w:lsdException w:name="Grid Table 4 Accent 4" w:uiPriority="49"/>
+    <w:lsdException w:name="Grid Table 5 Dark Accent 4" w:uiPriority="50"/>
+    <w:lsdException w:name="Grid Table 6 Colorful Accent 4" w:uiPriority="51"/>
+    <w:lsdException w:name="Grid Table 7 Colorful Accent 4" w:uiPriority="52"/>
+    <w:lsdException w:name="Grid Table 1 Light Accent 5" w:uiPriority="46"/>
+    <w:lsdException w:name="Grid Table 2 Accent 5" w:uiPriority="47"/>
+    <w:lsdException w:name="Grid Table 3 Accent 5" w:uiPriority="48"/>
+    <w:lsdException w:name="Grid Table 4 Accent 5" w:uiPriority="49"/>
+    <w:lsdException w:name="Grid Table 5 Dark Accent 5" w:uiPriority="50"/>
+    <w:lsdException w:name="Grid Table 6 Colorful Accent 5" w:uiPriority="51"/>
+    <w:lsdException w:name="Grid Table 7 Colorful Accent 5" w:uiPriority="52"/>
+    <w:lsdException w:name="Grid Table 1 Light Accent 6" w:uiPriority="46"/>
+    <w:lsdException w:name="Grid Table 2 Accent 6" w:uiPriority="47"/>
+    <w:lsdException w:name="Grid Table 3 Accent 6" w:uiPriority="48"/>
+    <w:lsdException w:name="Grid Table 4 Accent 6" w:uiPriority="49"/>
+    <w:lsdException w:name="Grid Table 5 Dark Accent 6" w:uiPriority="50"/>
+    <w:lsdException w:name="Grid Table 6 Colorful Accent 6" w:uiPriority="51"/>
+    <w:lsdException w:name="Grid Table 7 Colorful Accent 6" w:uiPriority="52"/>
+    <w:lsdException w:name="List Table 1 Light" w:uiPriority="46"/>
+    <w:lsdException w:name="List Table 2" w:uiPriority="47"/>
+    <w:lsdException w:name="List Table 3" w:uiPriority="48"/>
+    <w:lsdException w:name="List Table 4" w:uiPriority="49"/>
+    <w:lsdException w:name="List Table 5 Dark" w:uiPriority="50"/>
+    <w:lsdException w:name="List Table 6 Colorful" w:uiPriority="51"/>
+    <w:lsdException w:name="List Table 7 Colorful" w:uiPriority="52"/>
+    <w:lsdException w:name="List Table 1 Light Accent 1" w:uiPriority="46"/>
+    <w:lsdException w:name="List Table 2 Accent 1" w:uiPriority="47"/>
+    <w:lsdException w:name="List Table 3 Accent 1" w:uiPriority="48"/>
+    <w:lsdException w:name="List Table 4 Accent 1" w:uiPriority="49"/>
+    <w:lsdException w:name="List Table 5 Dark Accent 1" w:uiPriority="50"/>
+    <w:lsdException w:name="List Table 6 Colorful Accent 1" w:uiPriority="51"/>
+    <w:lsdException w:name="List Table 7 Colorful Accent 1" w:uiPriority="52"/>
+    <w:lsdException w:name="List Table 1 Light Accent 2" w:uiPriority="46"/>
+    <w:lsdException w:name="List Table 2 Accent 2" w:uiPriority="47"/>
+    <w:lsdException w:name="List Table 3 Accent 2" w:uiPriority="48"/>
+    <w:lsdException w:name="List Table 4 Accent 2" w:uiPriority="49"/>
+    <w:lsdException w:name="List Table 5 Dark Accent 2" w:uiPriority="50"/>
+    <w:lsdException w:name="List Table 6 Colorful Accent 2" w:uiPriority="51"/>
+    <w:lsdException w:name="List Table 7 Colorful Accent 2" w:uiPriority="52"/>
+    <w:lsdException w:name="List Table 1 Light Accent 3" w:uiPriority="46"/>
+    <w:lsdException w:name="List Table 2 Accent 3" w:uiPriority="47"/>
+    <w:lsdException w:name="List Table 3 Accent 3" w:uiPriority="48"/>
+    <w:lsdException w:name="List Table 4 Accent 3" w:uiPriority="49"/>
+    <w:lsdException w:name="List Table 5 Dark Accent 3" w:uiPriority="50"/>
+    <w:lsdException w:name="List Table 6 Colorful Accent 3" w:uiPriority="51"/>
+    <w:lsdException w:name="List Table 7 Colorful Accent 3" w:uiPriority="52"/>
+    <w:lsdException w:name="List Table 1 Light Accent 4" w:uiPriority="46"/>
+    <w:lsdException w:name="List Table 2 Accent 4" w:uiPriority="47"/>
+    <w:lsdException w:name="List Table 3 Accent 4" w:uiPriority="48"/>
+    <w:lsdException w:name="List Table 4 Accent 4" w:uiPriority="49"/>
+    <w:lsdException w:name="List Table 5 Dark Accent 4" w:uiPriority="50"/>
+    <w:lsdException w:name="List Table 6 Colorful Accent 4" w:uiPriority="51"/>
+    <w:lsdException w:name="List Table 7 Colorful Accent 4" w:uiPriority="52"/>
+    <w:lsdException w:name="List Table 1 Light Accent 5" w:uiPriority="46"/>
+    <w:lsdException w:name="List Table 2 Accent 5" w:uiPriority="47"/>
+    <w:lsdException w:name="List Table 3 Accent 5" w:uiPriority="48"/>
+    <w:lsdException w:name="List Table 4 Accent 5" w:uiPriority="49"/>
+    <w:lsdException w:name="List Table 5 Dark Accent 5" w:uiPriority="50"/>
+    <w:lsdException w:name="List Table 6 Colorful Accent 5" w:uiPriority="51"/>
+    <w:lsdException w:name="List Table 7 Colorful Accent 5" w:uiPriority="52"/>
+    <w:lsdException w:name="List Table 1 Light Accent 6" w:uiPriority="46"/>
+    <w:lsdException w:name="List Table 2 Accent 6" w:uiPriority="47"/>
+    <w:lsdException w:name="List Table 3 Accent 6" w:uiPriority="48"/>
+    <w:lsdException w:name="List Table 4 Accent 6" w:uiPriority="49"/>
+    <w:lsdException w:name="List Table 5 Dark Accent 6" w:uiPriority="50"/>
+    <w:lsdException w:name="List Table 6 Colorful Accent 6" w:uiPriority="51"/>
+    <w:lsdException w:name="List Table 7 Colorful Accent 6" w:uiPriority="52"/>
   </w:latentStyles>
   <w:style w:type="paragraph" w:default="1" w:styleId="Normal">
     <w:name w:val="Normal"/>
@@ -4800,7 +5038,6 @@
     <w:uiPriority w:val="99"/>
     <w:semiHidden/>
     <w:unhideWhenUsed/>
-    <w:qFormat/>
     <w:tblPr>
       <w:tblInd w:w="0" w:type="dxa"/>
       <w:tblCellMar>
@@ -5297,196 +5534,6 @@
 </w:styles>
 </file>
 
-<file path=word/stylesWithEffects.xml><?xml version="1.0" encoding="utf-8"?>
-<w:styles xmlns:wpc="http://schemas.microsoft.com/office/word/2010/wordprocessingCanvas" xmlns:mc="http://schemas.openxmlformats.org/markup-compatibility/2006" xmlns:o="urn:schemas-microsoft-com:office:office" xmlns:r="http://schemas.openxmlformats.org/officeDocument/2006/relationships" xmlns:m="http://schemas.openxmlformats.org/officeDocument/2006/math" xmlns:v="urn:schemas-microsoft-com:vml" xmlns:wp14="http://schemas.microsoft.com/office/word/2010/wordprocessingDrawing" xmlns:wp="http://schemas.openxmlformats.org/drawingml/2006/wordprocessingDrawing" xmlns:w10="urn:schemas-microsoft-com:office:word" xmlns:w="http://schemas.openxmlformats.org/wordprocessingml/2006/main" xmlns:w14="http://schemas.microsoft.com/office/word/2010/wordml" xmlns:wpg="http://schemas.microsoft.com/office/word/2010/wordprocessingGroup" xmlns:wpi="http://schemas.microsoft.com/office/word/2010/wordprocessingInk" xmlns:wne="http://schemas.microsoft.com/office/word/2006/wordml" xmlns:wps="http://schemas.microsoft.com/office/word/2010/wordprocessingShape" mc:Ignorable="w14 wp14">
-  <w:docDefaults>
-    <w:rPrDefault>
-      <w:rPr>
-        <w:rFonts w:asciiTheme="minorHAnsi" w:eastAsiaTheme="minorEastAsia" w:hAnsiTheme="minorHAnsi" w:cstheme="minorBidi"/>
-        <w:sz w:val="22"/>
-        <w:szCs w:val="22"/>
-        <w:lang w:val="pt-BR" w:eastAsia="pt-BR" w:bidi="ar-SA"/>
-      </w:rPr>
-    </w:rPrDefault>
-    <w:pPrDefault>
-      <w:pPr>
-        <w:spacing w:after="200" w:line="276" w:lineRule="auto"/>
-      </w:pPr>
-    </w:pPrDefault>
-  </w:docDefaults>
-  <w:latentStyles w:defLockedState="0" w:defUIPriority="99" w:defSemiHidden="1" w:defUnhideWhenUsed="1" w:defQFormat="0" w:count="267">
-    <w:lsdException w:name="Normal" w:semiHidden="0" w:uiPriority="0" w:unhideWhenUsed="0" w:qFormat="1"/>
-    <w:lsdException w:name="heading 1" w:semiHidden="0" w:uiPriority="9" w:unhideWhenUsed="0" w:qFormat="1"/>
-    <w:lsdException w:name="heading 2" w:uiPriority="9" w:qFormat="1"/>
-    <w:lsdException w:name="heading 3" w:uiPriority="9" w:qFormat="1"/>
-    <w:lsdException w:name="heading 4" w:uiPriority="9" w:qFormat="1"/>
-    <w:lsdException w:name="heading 5" w:uiPriority="9" w:qFormat="1"/>
-    <w:lsdException w:name="heading 6" w:uiPriority="9" w:qFormat="1"/>
-    <w:lsdException w:name="heading 7" w:uiPriority="9" w:qFormat="1"/>
-    <w:lsdException w:name="heading 8" w:uiPriority="9" w:qFormat="1"/>
-    <w:lsdException w:name="heading 9" w:uiPriority="9" w:qFormat="1"/>
-    <w:lsdException w:name="toc 1" w:uiPriority="39"/>
-    <w:lsdException w:name="toc 2" w:uiPriority="39"/>
-    <w:lsdException w:name="toc 3" w:uiPriority="39"/>
-    <w:lsdException w:name="toc 4" w:uiPriority="39"/>
-    <w:lsdException w:name="toc 5" w:uiPriority="39"/>
-    <w:lsdException w:name="toc 6" w:uiPriority="39"/>
-    <w:lsdException w:name="toc 7" w:uiPriority="39"/>
-    <w:lsdException w:name="toc 8" w:uiPriority="39"/>
-    <w:lsdException w:name="toc 9" w:uiPriority="39"/>
-    <w:lsdException w:name="caption" w:uiPriority="35" w:qFormat="1"/>
-    <w:lsdException w:name="Title" w:semiHidden="0" w:uiPriority="10" w:unhideWhenUsed="0" w:qFormat="1"/>
-    <w:lsdException w:name="Default Paragraph Font" w:uiPriority="1"/>
-    <w:lsdException w:name="Subtitle" w:semiHidden="0" w:uiPriority="11" w:unhideWhenUsed="0" w:qFormat="1"/>
-    <w:lsdException w:name="Strong" w:semiHidden="0" w:uiPriority="22" w:unhideWhenUsed="0" w:qFormat="1"/>
-    <w:lsdException w:name="Emphasis" w:semiHidden="0" w:uiPriority="20" w:unhideWhenUsed="0" w:qFormat="1"/>
-    <w:lsdException w:name="Table Grid" w:semiHidden="0" w:uiPriority="59" w:unhideWhenUsed="0"/>
-    <w:lsdException w:name="Placeholder Text" w:unhideWhenUsed="0"/>
-    <w:lsdException w:name="No Spacing" w:semiHidden="0" w:uiPriority="1" w:unhideWhenUsed="0" w:qFormat="1"/>
-    <w:lsdException w:name="Light Shading" w:semiHidden="0" w:uiPriority="60" w:unhideWhenUsed="0"/>
-    <w:lsdException w:name="Light List" w:semiHidden="0" w:uiPriority="61" w:unhideWhenUsed="0"/>
-    <w:lsdException w:name="Light Grid" w:semiHidden="0" w:uiPriority="62" w:unhideWhenUsed="0"/>
-    <w:lsdException w:name="Medium Shading 1" w:semiHidden="0" w:uiPriority="63" w:unhideWhenUsed="0"/>
-    <w:lsdException w:name="Medium Shading 2" w:semiHidden="0" w:uiPriority="64" w:unhideWhenUsed="0"/>
-    <w:lsdException w:name="Medium List 1" w:semiHidden="0" w:uiPriority="65" w:unhideWhenUsed="0"/>
-    <w:lsdException w:name="Medium List 2" w:semiHidden="0" w:uiPriority="66" w:unhideWhenUsed="0"/>
-    <w:lsdException w:name="Medium Grid 1" w:semiHidden="0" w:uiPriority="67" w:unhideWhenUsed="0"/>
-    <w:lsdException w:name="Medium Grid 2" w:semiHidden="0" w:uiPriority="68" w:unhideWhenUsed="0"/>
-    <w:lsdException w:name="Medium Grid 3" w:semiHidden="0" w:uiPriority="69" w:unhideWhenUsed="0"/>
-    <w:lsdException w:name="Dark List" w:semiHidden="0" w:uiPriority="70" w:unhideWhenUsed="0"/>
-    <w:lsdException w:name="Colorful Shading" w:semiHidden="0" w:uiPriority="71" w:unhideWhenUsed="0"/>
-    <w:lsdException w:name="Colorful List" w:semiHidden="0" w:uiPriority="72" w:unhideWhenUsed="0"/>
-    <w:lsdException w:name="Colorful Grid" w:semiHidden="0" w:uiPriority="73" w:unhideWhenUsed="0"/>
-    <w:lsdException w:name="Light Shading Accent 1" w:semiHidden="0" w:uiPriority="60" w:unhideWhenUsed="0"/>
-    <w:lsdException w:name="Light List Accent 1" w:semiHidden="0" w:uiPriority="61" w:unhideWhenUsed="0"/>
-    <w:lsdException w:name="Light Grid Accent 1" w:semiHidden="0" w:uiPriority="62" w:unhideWhenUsed="0"/>
-    <w:lsdException w:name="Medium Shading 1 Accent 1" w:semiHidden="0" w:uiPriority="63" w:unhideWhenUsed="0"/>
-    <w:lsdException w:name="Medium Shading 2 Accent 1" w:semiHidden="0" w:uiPriority="64" w:unhideWhenUsed="0"/>
-    <w:lsdException w:name="Medium List 1 Accent 1" w:semiHidden="0" w:uiPriority="65" w:unhideWhenUsed="0"/>
-    <w:lsdException w:name="Revision" w:unhideWhenUsed="0"/>
-    <w:lsdException w:name="List Paragraph" w:semiHidden="0" w:uiPriority="34" w:unhideWhenUsed="0" w:qFormat="1"/>
-    <w:lsdException w:name="Quote" w:semiHidden="0" w:uiPriority="29" w:unhideWhenUsed="0" w:qFormat="1"/>
-    <w:lsdException w:name="Intense Quote" w:semiHidden="0" w:uiPriority="30" w:unhideWhenUsed="0" w:qFormat="1"/>
-    <w:lsdException w:name="Medium List 2 Accent 1" w:semiHidden="0" w:uiPriority="66" w:unhideWhenUsed="0"/>
-    <w:lsdException w:name="Medium Grid 1 Accent 1" w:semiHidden="0" w:uiPriority="67" w:unhideWhenUsed="0"/>
-    <w:lsdException w:name="Medium Grid 2 Accent 1" w:semiHidden="0" w:uiPriority="68" w:unhideWhenUsed="0"/>
-    <w:lsdException w:name="Medium Grid 3 Accent 1" w:semiHidden="0" w:uiPriority="69" w:unhideWhenUsed="0"/>
-    <w:lsdException w:name="Dark List Accent 1" w:semiHidden="0" w:uiPriority="70" w:unhideWhenUsed="0"/>
-    <w:lsdException w:name="Colorful Shading Accent 1" w:semiHidden="0" w:uiPriority="71" w:unhideWhenUsed="0"/>
-    <w:lsdException w:name="Colorful List Accent 1" w:semiHidden="0" w:uiPriority="72" w:unhideWhenUsed="0"/>
-    <w:lsdException w:name="Colorful Grid Accent 1" w:semiHidden="0" w:uiPriority="73" w:unhideWhenUsed="0"/>
-    <w:lsdException w:name="Light Shading Accent 2" w:semiHidden="0" w:uiPriority="60" w:unhideWhenUsed="0"/>
-    <w:lsdException w:name="Light List Accent 2" w:semiHidden="0" w:uiPriority="61" w:unhideWhenUsed="0"/>
-    <w:lsdException w:name="Light Grid Accent 2" w:semiHidden="0" w:uiPriority="62" w:unhideWhenUsed="0"/>
-    <w:lsdException w:name="Medium Shading 1 Accent 2" w:semiHidden="0" w:uiPriority="63" w:unhideWhenUsed="0"/>
-    <w:lsdException w:name="Medium Shading 2 Accent 2" w:semiHidden="0" w:uiPriority="64" w:unhideWhenUsed="0"/>
-    <w:lsdException w:name="Medium List 1 Accent 2" w:semiHidden="0" w:uiPriority="65" w:unhideWhenUsed="0"/>
-    <w:lsdException w:name="Medium List 2 Accent 2" w:semiHidden="0" w:uiPriority="66" w:unhideWhenUsed="0"/>
-    <w:lsdException w:name="Medium Grid 1 Accent 2" w:semiHidden="0" w:uiPriority="67" w:unhideWhenUsed="0"/>
-    <w:lsdException w:name="Medium Grid 2 Accent 2" w:semiHidden="0" w:uiPriority="68" w:unhideWhenUsed="0"/>
-    <w:lsdException w:name="Medium Grid 3 Accent 2" w:semiHidden="0" w:uiPriority="69" w:unhideWhenUsed="0"/>
-    <w:lsdException w:name="Dark List Accent 2" w:semiHidden="0" w:uiPriority="70" w:unhideWhenUsed="0"/>
-    <w:lsdException w:name="Colorful Shading Accent 2" w:semiHidden="0" w:uiPriority="71" w:unhideWhenUsed="0"/>
-    <w:lsdException w:name="Colorful List Accent 2" w:semiHidden="0" w:uiPriority="72" w:unhideWhenUsed="0"/>
-    <w:lsdException w:name="Colorful Grid Accent 2" w:semiHidden="0" w:uiPriority="73" w:unhideWhenUsed="0"/>
-    <w:lsdException w:name="Light Shading Accent 3" w:semiHidden="0" w:uiPriority="60" w:unhideWhenUsed="0"/>
-    <w:lsdException w:name="Light List Accent 3" w:semiHidden="0" w:uiPriority="61" w:unhideWhenUsed="0"/>
-    <w:lsdException w:name="Light Grid Accent 3" w:semiHidden="0" w:uiPriority="62" w:unhideWhenUsed="0"/>
-    <w:lsdException w:name="Medium Shading 1 Accent 3" w:semiHidden="0" w:uiPriority="63" w:unhideWhenUsed="0"/>
-    <w:lsdException w:name="Medium Shading 2 Accent 3" w:semiHidden="0" w:uiPriority="64" w:unhideWhenUsed="0"/>
-    <w:lsdException w:name="Medium List 1 Accent 3" w:semiHidden="0" w:uiPriority="65" w:unhideWhenUsed="0"/>
-    <w:lsdException w:name="Medium List 2 Accent 3" w:semiHidden="0" w:uiPriority="66" w:unhideWhenUsed="0"/>
-    <w:lsdException w:name="Medium Grid 1 Accent 3" w:semiHidden="0" w:uiPriority="67" w:unhideWhenUsed="0"/>
-    <w:lsdException w:name="Medium Grid 2 Accent 3" w:semiHidden="0" w:uiPriority="68" w:unhideWhenUsed="0"/>
-    <w:lsdException w:name="Medium Grid 3 Accent 3" w:semiHidden="0" w:uiPriority="69" w:unhideWhenUsed="0"/>
-    <w:lsdException w:name="Dark List Accent 3" w:semiHidden="0" w:uiPriority="70" w:unhideWhenUsed="0"/>
-    <w:lsdException w:name="Colorful Shading Accent 3" w:semiHidden="0" w:uiPriority="71" w:unhideWhenUsed="0"/>
-    <w:lsdException w:name="Colorful List Accent 3" w:semiHidden="0" w:uiPriority="72" w:unhideWhenUsed="0"/>
-    <w:lsdException w:name="Colorful Grid Accent 3" w:semiHidden="0" w:uiPriority="73" w:unhideWhenUsed="0"/>
-    <w:lsdException w:name="Light Shading Accent 4" w:semiHidden="0" w:uiPriority="60" w:unhideWhenUsed="0"/>
-    <w:lsdException w:name="Light List Accent 4" w:semiHidden="0" w:uiPriority="61" w:unhideWhenUsed="0"/>
-    <w:lsdException w:name="Light Grid Accent 4" w:semiHidden="0" w:uiPriority="62" w:unhideWhenUsed="0"/>
-    <w:lsdException w:name="Medium Shading 1 Accent 4" w:semiHidden="0" w:uiPriority="63" w:unhideWhenUsed="0"/>
-    <w:lsdException w:name="Medium Shading 2 Accent 4" w:semiHidden="0" w:uiPriority="64" w:unhideWhenUsed="0"/>
-    <w:lsdException w:name="Medium List 1 Accent 4" w:semiHidden="0" w:uiPriority="65" w:unhideWhenUsed="0"/>
-    <w:lsdException w:name="Medium List 2 Accent 4" w:semiHidden="0" w:uiPriority="66" w:unhideWhenUsed="0"/>
-    <w:lsdException w:name="Medium Grid 1 Accent 4" w:semiHidden="0" w:uiPriority="67" w:unhideWhenUsed="0"/>
-    <w:lsdException w:name="Medium Grid 2 Accent 4" w:semiHidden="0" w:uiPriority="68" w:unhideWhenUsed="0"/>
-    <w:lsdException w:name="Medium Grid 3 Accent 4" w:semiHidden="0" w:uiPriority="69" w:unhideWhenUsed="0"/>
-    <w:lsdException w:name="Dark List Accent 4" w:semiHidden="0" w:uiPriority="70" w:unhideWhenUsed="0"/>
-    <w:lsdException w:name="Colorful Shading Accent 4" w:semiHidden="0" w:uiPriority="71" w:unhideWhenUsed="0"/>
-    <w:lsdException w:name="Colorful List Accent 4" w:semiHidden="0" w:uiPriority="72" w:unhideWhenUsed="0"/>
-    <w:lsdException w:name="Colorful Grid Accent 4" w:semiHidden="0" w:uiPriority="73" w:unhideWhenUsed="0"/>
-    <w:lsdException w:name="Light Shading Accent 5" w:semiHidden="0" w:uiPriority="60" w:unhideWhenUsed="0"/>
-    <w:lsdException w:name="Light List Accent 5" w:semiHidden="0" w:uiPriority="61" w:unhideWhenUsed="0"/>
-    <w:lsdException w:name="Light Grid Accent 5" w:semiHidden="0" w:uiPriority="62" w:unhideWhenUsed="0"/>
-    <w:lsdException w:name="Medium Shading 1 Accent 5" w:semiHidden="0" w:uiPriority="63" w:unhideWhenUsed="0"/>
-    <w:lsdException w:name="Medium Shading 2 Accent 5" w:semiHidden="0" w:uiPriority="64" w:unhideWhenUsed="0"/>
-    <w:lsdException w:name="Medium List 1 Accent 5" w:semiHidden="0" w:uiPriority="65" w:unhideWhenUsed="0"/>
-    <w:lsdException w:name="Medium List 2 Accent 5" w:semiHidden="0" w:uiPriority="66" w:unhideWhenUsed="0"/>
-    <w:lsdException w:name="Medium Grid 1 Accent 5" w:semiHidden="0" w:uiPriority="67" w:unhideWhenUsed="0"/>
-    <w:lsdException w:name="Medium Grid 2 Accent 5" w:semiHidden="0" w:uiPriority="68" w:unhideWhenUsed="0"/>
-    <w:lsdException w:name="Medium Grid 3 Accent 5" w:semiHidden="0" w:uiPriority="69" w:unhideWhenUsed="0"/>
-    <w:lsdException w:name="Dark List Accent 5" w:semiHidden="0" w:uiPriority="70" w:unhideWhenUsed="0"/>
-    <w:lsdException w:name="Colorful Shading Accent 5" w:semiHidden="0" w:uiPriority="71" w:unhideWhenUsed="0"/>
-    <w:lsdException w:name="Colorful List Accent 5" w:semiHidden="0" w:uiPriority="72" w:unhideWhenUsed="0"/>
-    <w:lsdException w:name="Colorful Grid Accent 5" w:semiHidden="0" w:uiPriority="73" w:unhideWhenUsed="0"/>
-    <w:lsdException w:name="Light Shading Accent 6" w:semiHidden="0" w:uiPriority="60" w:unhideWhenUsed="0"/>
-    <w:lsdException w:name="Light List Accent 6" w:semiHidden="0" w:uiPriority="61" w:unhideWhenUsed="0"/>
-    <w:lsdException w:name="Light Grid Accent 6" w:semiHidden="0" w:uiPriority="62" w:unhideWhenUsed="0"/>
-    <w:lsdException w:name="Medium Shading 1 Accent 6" w:semiHidden="0" w:uiPriority="63" w:unhideWhenUsed="0"/>
-    <w:lsdException w:name="Medium Shading 2 Accent 6" w:semiHidden="0" w:uiPriority="64" w:unhideWhenUsed="0"/>
-    <w:lsdException w:name="Medium List 1 Accent 6" w:semiHidden="0" w:uiPriority="65" w:unhideWhenUsed="0"/>
-    <w:lsdException w:name="Medium List 2 Accent 6" w:semiHidden="0" w:uiPriority="66" w:unhideWhenUsed="0"/>
-    <w:lsdException w:name="Medium Grid 1 Accent 6" w:semiHidden="0" w:uiPriority="67" w:unhideWhenUsed="0"/>
-    <w:lsdException w:name="Medium Grid 2 Accent 6" w:semiHidden="0" w:uiPriority="68" w:unhideWhenUsed="0"/>
-    <w:lsdException w:name="Medium Grid 3 Accent 6" w:semiHidden="0" w:uiPriority="69" w:unhideWhenUsed="0"/>
-    <w:lsdException w:name="Dark List Accent 6" w:semiHidden="0" w:uiPriority="70" w:unhideWhenUsed="0"/>
-    <w:lsdException w:name="Colorful Shading Accent 6" w:semiHidden="0" w:uiPriority="71" w:unhideWhenUsed="0"/>
-    <w:lsdException w:name="Colorful List Accent 6" w:semiHidden="0" w:uiPriority="72" w:unhideWhenUsed="0"/>
-    <w:lsdException w:name="Colorful Grid Accent 6" w:semiHidden="0" w:uiPriority="73" w:unhideWhenUsed="0"/>
-    <w:lsdException w:name="Subtle Emphasis" w:semiHidden="0" w:uiPriority="19" w:unhideWhenUsed="0" w:qFormat="1"/>
-    <w:lsdException w:name="Intense Emphasis" w:semiHidden="0" w:uiPriority="21" w:unhideWhenUsed="0" w:qFormat="1"/>
-    <w:lsdException w:name="Subtle Reference" w:semiHidden="0" w:uiPriority="31" w:unhideWhenUsed="0" w:qFormat="1"/>
-    <w:lsdException w:name="Intense Reference" w:semiHidden="0" w:uiPriority="32" w:unhideWhenUsed="0" w:qFormat="1"/>
-    <w:lsdException w:name="Book Title" w:semiHidden="0" w:uiPriority="33" w:unhideWhenUsed="0" w:qFormat="1"/>
-    <w:lsdException w:name="Bibliography" w:uiPriority="37"/>
-    <w:lsdException w:name="TOC Heading" w:uiPriority="39" w:qFormat="1"/>
-  </w:latentStyles>
-  <w:style w:type="paragraph" w:default="1" w:styleId="Normal">
-    <w:name w:val="Normal"/>
-    <w:qFormat/>
-  </w:style>
-  <w:style w:type="character" w:default="1" w:styleId="Fontepargpadro">
-    <w:name w:val="Default Paragraph Font"/>
-    <w:uiPriority w:val="1"/>
-    <w:semiHidden/>
-    <w:unhideWhenUsed/>
-  </w:style>
-  <w:style w:type="table" w:default="1" w:styleId="Tabelanormal">
-    <w:name w:val="Normal Table"/>
-    <w:uiPriority w:val="99"/>
-    <w:semiHidden/>
-    <w:unhideWhenUsed/>
-    <w:tblPr>
-      <w:tblInd w:w="0" w:type="dxa"/>
-      <w:tblCellMar>
-        <w:top w:w="0" w:type="dxa"/>
-        <w:left w:w="108" w:type="dxa"/>
-        <w:bottom w:w="0" w:type="dxa"/>
-        <w:right w:w="108" w:type="dxa"/>
-      </w:tblCellMar>
-    </w:tblPr>
-  </w:style>
-  <w:style w:type="numbering" w:default="1" w:styleId="Semlista">
-    <w:name w:val="No List"/>
-    <w:uiPriority w:val="99"/>
-    <w:semiHidden/>
-    <w:unhideWhenUsed/>
-  </w:style>
-</w:styles>
-</file>
-
 <file path=word/theme/theme1.xml><?xml version="1.0" encoding="utf-8"?>
 <a:theme xmlns:a="http://schemas.openxmlformats.org/drawingml/2006/main" name="Tema do Office">
   <a:themeElements>
@@ -5777,7 +5824,7 @@
 </file>
 
 <file path=customXml/itemProps1.xml><?xml version="1.0" encoding="utf-8"?>
-<ds:datastoreItem xmlns:ds="http://schemas.openxmlformats.org/officeDocument/2006/customXml" ds:itemID="{0D8CE765-4CD9-4769-9610-53DD11FBABD3}">
+<ds:datastoreItem xmlns:ds="http://schemas.openxmlformats.org/officeDocument/2006/customXml" ds:itemID="{19DE1069-73C4-49E6-B795-5B722B52CE55}">
   <ds:schemaRefs>
     <ds:schemaRef ds:uri="http://schemas.openxmlformats.org/officeDocument/2006/bibliography"/>
   </ds:schemaRefs>

</xml_diff>